<commit_message>
adding new actions in presentation
</commit_message>
<xml_diff>
--- a/Cognitive-NAO/Documents/presentation/Intro-demo.docx
+++ b/Cognitive-NAO/Documents/presentation/Intro-demo.docx
@@ -223,17 +223,7 @@
           <w:sz w:val="24"/>
           <w:lang w:val="en-US"/>
         </w:rPr>
-        <w:t xml:space="preserve"> </w:t>
-      </w:r>
-      <w:bookmarkStart w:id="0" w:name="_GoBack"/>
-      <w:bookmarkEnd w:id="0"/>
-      <w:r>
-        <w:rPr>
-          <w:rFonts w:ascii="Arial" w:eastAsia="Arial" w:hAnsi="Arial" w:cs="Arial"/>
-          <w:sz w:val="24"/>
-          <w:lang w:val="en-US"/>
-        </w:rPr>
-        <w:t>WOU Effect!</w:t>
+        <w:t xml:space="preserve"> WOU Effect!</w:t>
       </w:r>
     </w:p>
     <w:p>
@@ -253,25 +243,7 @@
             <w:color w:val="0070C0"/>
             <w:lang w:val="en-US"/>
           </w:rPr>
-          <w:t>PRESENTATION – AI &amp; Machin</w:t>
-        </w:r>
-        <w:r>
-          <w:rPr>
-            <w:rStyle w:val="Hipervnculo"/>
-            <w:rFonts w:eastAsia="Arial"/>
-            <w:color w:val="0070C0"/>
-            <w:lang w:val="en-US"/>
-          </w:rPr>
-          <w:t>e</w:t>
-        </w:r>
-        <w:r>
-          <w:rPr>
-            <w:rStyle w:val="Hipervnculo"/>
-            <w:rFonts w:eastAsia="Arial"/>
-            <w:color w:val="0070C0"/>
-            <w:lang w:val="en-US"/>
-          </w:rPr>
-          <w:t xml:space="preserve"> learning for </w:t>
+          <w:t xml:space="preserve">PRESENTATION – AI &amp; Machine learning for </w:t>
         </w:r>
         <w:proofErr w:type="spellStart"/>
         <w:r>
@@ -828,7 +800,7 @@
           <w:sz w:val="24"/>
           <w:lang w:val="en-US"/>
         </w:rPr>
-        <w:t>Sunglasses</w:t>
+        <w:t>Tablet</w:t>
       </w:r>
       <w:r>
         <w:rPr>
@@ -865,7 +837,15 @@
           <w:sz w:val="24"/>
           <w:lang w:val="en-US"/>
         </w:rPr>
-        <w:t xml:space="preserve">: This could be a sunglasses. I am 84.0% sure. </w:t>
+        <w:t>: This could be a tablet</w:t>
+      </w:r>
+      <w:r>
+        <w:rPr>
+          <w:rFonts w:ascii="Arial" w:eastAsia="Arial" w:hAnsi="Arial" w:cs="Arial"/>
+          <w:sz w:val="24"/>
+          <w:lang w:val="en-US"/>
+        </w:rPr>
+        <w:t xml:space="preserve">. I am 84.0% sure. </w:t>
       </w:r>
     </w:p>
     <w:p>
@@ -896,8 +876,157 @@
           <w:sz w:val="24"/>
           <w:lang w:val="en-US"/>
         </w:rPr>
+        <w:t xml:space="preserve">. </w:t>
+      </w:r>
+      <w:r>
+        <w:rPr>
+          <w:rFonts w:ascii="Arial" w:eastAsia="Arial" w:hAnsi="Arial" w:cs="Arial"/>
+          <w:color w:val="0070C0"/>
+          <w:sz w:val="24"/>
+          <w:lang w:val="en-US"/>
+        </w:rPr>
+        <w:t xml:space="preserve">Can you read </w:t>
+      </w:r>
+      <w:r>
+        <w:rPr>
+          <w:rFonts w:ascii="Arial" w:eastAsia="Arial" w:hAnsi="Arial" w:cs="Arial"/>
+          <w:color w:val="0070C0"/>
+          <w:sz w:val="24"/>
+          <w:lang w:val="en-US"/>
+        </w:rPr>
+        <w:t>this</w:t>
+      </w:r>
+      <w:r>
+        <w:rPr>
+          <w:rFonts w:ascii="Arial" w:eastAsia="Arial" w:hAnsi="Arial" w:cs="Arial"/>
+          <w:color w:val="0070C0"/>
+          <w:sz w:val="24"/>
+          <w:lang w:val="en-US"/>
+        </w:rPr>
+        <w:t xml:space="preserve"> text</w:t>
+      </w:r>
+      <w:r>
+        <w:rPr>
+          <w:rFonts w:ascii="Arial" w:eastAsia="Arial" w:hAnsi="Arial" w:cs="Arial"/>
+          <w:color w:val="0070C0"/>
+          <w:sz w:val="24"/>
+          <w:lang w:val="en-US"/>
+        </w:rPr>
+        <w:t xml:space="preserve"> for me</w:t>
+      </w:r>
+      <w:r>
+        <w:rPr>
+          <w:rFonts w:ascii="Arial" w:eastAsia="Arial" w:hAnsi="Arial" w:cs="Arial"/>
+          <w:color w:val="0070C0"/>
+          <w:sz w:val="24"/>
+          <w:lang w:val="en-US"/>
+        </w:rPr>
+        <w:t>? (</w:t>
+      </w:r>
+      <w:r>
+        <w:rPr>
+          <w:rFonts w:ascii="Arial" w:eastAsia="Arial" w:hAnsi="Arial" w:cs="Arial"/>
+          <w:color w:val="0070C0"/>
+          <w:sz w:val="24"/>
+          <w:lang w:val="en-US"/>
+        </w:rPr>
+        <w:t>Tablet</w:t>
+      </w:r>
+      <w:r>
+        <w:rPr>
+          <w:rFonts w:ascii="Arial" w:eastAsia="Arial" w:hAnsi="Arial" w:cs="Arial"/>
+          <w:color w:val="0070C0"/>
+          <w:sz w:val="24"/>
+          <w:lang w:val="en-US"/>
+        </w:rPr>
+        <w:t xml:space="preserve"> text image</w:t>
+      </w:r>
+      <w:r>
+        <w:rPr>
+          <w:rFonts w:ascii="Arial" w:eastAsia="Arial" w:hAnsi="Arial" w:cs="Arial"/>
+          <w:color w:val="0070C0"/>
+          <w:sz w:val="24"/>
+          <w:lang w:val="en-US"/>
+        </w:rPr>
+        <w:t>)</w:t>
+      </w:r>
+    </w:p>
+    <w:p>
+      <w:pPr>
+        <w:spacing w:after="200" w:line="276" w:lineRule="auto"/>
+        <w:rPr>
+          <w:rFonts w:ascii="Arial" w:eastAsia="Arial" w:hAnsi="Arial" w:cs="Arial"/>
+          <w:sz w:val="24"/>
+          <w:lang w:val="en-US"/>
+        </w:rPr>
+      </w:pPr>
+      <w:proofErr w:type="spellStart"/>
+      <w:r>
+        <w:rPr>
+          <w:rFonts w:ascii="Arial" w:eastAsia="Arial" w:hAnsi="Arial" w:cs="Arial"/>
+          <w:sz w:val="24"/>
+          <w:lang w:val="en-US"/>
+        </w:rPr>
+        <w:t>Essi</w:t>
+      </w:r>
+      <w:proofErr w:type="spellEnd"/>
+      <w:r>
+        <w:rPr>
+          <w:rFonts w:ascii="Arial" w:eastAsia="Arial" w:hAnsi="Arial" w:cs="Arial"/>
+          <w:sz w:val="24"/>
+          <w:lang w:val="en-US"/>
+        </w:rPr>
+        <w:t xml:space="preserve">: </w:t>
+      </w:r>
+      <w:r>
+        <w:rPr>
+          <w:rFonts w:ascii="Arial" w:eastAsia="Arial" w:hAnsi="Arial" w:cs="Arial"/>
+          <w:sz w:val="24"/>
+          <w:lang w:val="en-US"/>
+        </w:rPr>
+        <w:t>The text in the picture is</w:t>
+      </w:r>
+      <w:r>
+        <w:rPr>
+          <w:rFonts w:ascii="Arial" w:eastAsia="Arial" w:hAnsi="Arial" w:cs="Arial"/>
+          <w:sz w:val="24"/>
+          <w:lang w:val="en-US"/>
+        </w:rPr>
+        <w:t xml:space="preserve"> (text)</w:t>
+      </w:r>
+    </w:p>
+    <w:p>
+      <w:pPr>
+        <w:spacing w:after="200" w:line="276" w:lineRule="auto"/>
+        <w:rPr>
+          <w:rFonts w:ascii="Arial" w:eastAsia="Arial" w:hAnsi="Arial" w:cs="Arial"/>
+          <w:color w:val="0070C0"/>
+          <w:sz w:val="24"/>
+          <w:lang w:val="en-US"/>
+        </w:rPr>
+      </w:pPr>
+      <w:proofErr w:type="spellStart"/>
+      <w:r>
+        <w:rPr>
+          <w:rFonts w:ascii="Arial" w:eastAsia="Arial" w:hAnsi="Arial" w:cs="Arial"/>
+          <w:color w:val="0070C0"/>
+          <w:sz w:val="24"/>
+          <w:lang w:val="en-US"/>
+        </w:rPr>
+        <w:t>Yo</w:t>
+      </w:r>
+      <w:proofErr w:type="spellEnd"/>
+      <w:r>
+        <w:rPr>
+          <w:rFonts w:ascii="Arial" w:eastAsia="Arial" w:hAnsi="Arial" w:cs="Arial"/>
+          <w:color w:val="0070C0"/>
+          <w:sz w:val="24"/>
+          <w:lang w:val="en-US"/>
+        </w:rPr>
         <w:t>: Do you have family?</w:t>
       </w:r>
+      <w:bookmarkStart w:id="0" w:name="_GoBack"/>
+      <w:bookmarkEnd w:id="0"/>
     </w:p>
     <w:p>
       <w:pPr>
@@ -1479,31 +1608,7 @@
           <w:color w:val="0070C0"/>
           <w:lang w:val="en-US"/>
         </w:rPr>
-        <w:t xml:space="preserve"> </w:t>
-      </w:r>
-      <w:r>
-        <w:rPr>
-          <w:rFonts w:eastAsia="Arial"/>
-          <w:color w:val="0070C0"/>
-          <w:lang w:val="en-US"/>
-        </w:rPr>
-        <w:t>S</w:t>
-      </w:r>
-      <w:r>
-        <w:rPr>
-          <w:rFonts w:eastAsia="Arial"/>
-          <w:color w:val="0070C0"/>
-          <w:lang w:val="en-US"/>
-        </w:rPr>
-        <w:t xml:space="preserve">tep </w:t>
-      </w:r>
-      <w:r>
-        <w:rPr>
-          <w:rFonts w:eastAsia="Arial"/>
-          <w:color w:val="0070C0"/>
-          <w:lang w:val="en-US"/>
-        </w:rPr>
-        <w:t>2</w:t>
+        <w:t xml:space="preserve"> Step 2</w:t>
       </w:r>
     </w:p>
     <w:p>
@@ -2136,15 +2241,7 @@
           <w:color w:val="0070C0"/>
           <w:lang w:val="en-US"/>
         </w:rPr>
-        <w:t xml:space="preserve"> Step </w:t>
-      </w:r>
-      <w:r>
-        <w:rPr>
-          <w:rFonts w:eastAsia="Arial"/>
-          <w:color w:val="0070C0"/>
-          <w:lang w:val="en-US"/>
-        </w:rPr>
-        <w:t>3</w:t>
+        <w:t xml:space="preserve"> Step 3</w:t>
       </w:r>
     </w:p>
     <w:p>

</xml_diff>

<commit_message>
new phrases for introduction
</commit_message>
<xml_diff>
--- a/Cognitive-NAO/Documents/presentation/Intro-demo.docx
+++ b/Cognitive-NAO/Documents/presentation/Intro-demo.docx
@@ -4,6 +4,151 @@
   <w:body>
     <w:p>
       <w:pPr>
+        <w:rPr>
+          <w:rFonts w:ascii="Arial" w:hAnsi="Arial" w:cs="Arial"/>
+          <w:color w:val="000000" w:themeColor="text1"/>
+          <w:sz w:val="24"/>
+          <w:szCs w:val="24"/>
+          <w:lang w:val="en-US"/>
+        </w:rPr>
+      </w:pPr>
+      <w:r>
+        <w:rPr>
+          <w:rFonts w:ascii="Arial" w:hAnsi="Arial" w:cs="Arial"/>
+          <w:color w:val="000000" w:themeColor="text1"/>
+          <w:sz w:val="24"/>
+          <w:szCs w:val="24"/>
+          <w:lang w:val="en-US"/>
+        </w:rPr>
+        <w:t xml:space="preserve">Please, </w:t>
+      </w:r>
+      <w:r>
+        <w:rPr>
+          <w:rFonts w:ascii="Arial" w:hAnsi="Arial" w:cs="Arial"/>
+          <w:color w:val="000000" w:themeColor="text1"/>
+          <w:sz w:val="24"/>
+          <w:szCs w:val="24"/>
+          <w:lang w:val="en-US"/>
+        </w:rPr>
+        <w:t>I would like to start this meeting doing an exercise between all</w:t>
+      </w:r>
+      <w:r>
+        <w:rPr>
+          <w:rFonts w:ascii="Arial" w:hAnsi="Arial" w:cs="Arial"/>
+          <w:color w:val="000000" w:themeColor="text1"/>
+          <w:sz w:val="24"/>
+          <w:szCs w:val="24"/>
+          <w:lang w:val="en-US"/>
+        </w:rPr>
+        <w:t>.</w:t>
+      </w:r>
+    </w:p>
+    <w:p>
+      <w:pPr>
+        <w:rPr>
+          <w:rFonts w:ascii="Arial" w:hAnsi="Arial" w:cs="Arial"/>
+          <w:color w:val="000000" w:themeColor="text1"/>
+          <w:sz w:val="24"/>
+          <w:szCs w:val="24"/>
+          <w:lang w:val="en-US"/>
+        </w:rPr>
+      </w:pPr>
+      <w:r>
+        <w:rPr>
+          <w:rFonts w:ascii="Arial" w:hAnsi="Arial" w:cs="Arial"/>
+          <w:color w:val="000000" w:themeColor="text1"/>
+          <w:sz w:val="24"/>
+          <w:szCs w:val="24"/>
+          <w:lang w:val="en-US"/>
+        </w:rPr>
+        <w:t>How would you ask</w:t>
+      </w:r>
+      <w:r>
+        <w:rPr>
+          <w:rFonts w:ascii="Arial" w:hAnsi="Arial" w:cs="Arial"/>
+          <w:color w:val="000000" w:themeColor="text1"/>
+          <w:sz w:val="24"/>
+          <w:szCs w:val="24"/>
+          <w:lang w:val="en-US"/>
+        </w:rPr>
+        <w:t xml:space="preserve"> </w:t>
+      </w:r>
+      <w:r>
+        <w:rPr>
+          <w:rFonts w:ascii="Arial" w:hAnsi="Arial" w:cs="Arial"/>
+          <w:color w:val="000000" w:themeColor="text1"/>
+          <w:sz w:val="24"/>
+          <w:szCs w:val="24"/>
+          <w:lang w:val="en-US"/>
+        </w:rPr>
+        <w:t xml:space="preserve">a friend </w:t>
+      </w:r>
+      <w:r>
+        <w:rPr>
+          <w:rFonts w:ascii="Arial" w:hAnsi="Arial" w:cs="Arial"/>
+          <w:color w:val="000000" w:themeColor="text1"/>
+          <w:sz w:val="24"/>
+          <w:szCs w:val="24"/>
+          <w:lang w:val="en-US"/>
+        </w:rPr>
+        <w:t xml:space="preserve">in a natural way </w:t>
+      </w:r>
+      <w:r>
+        <w:rPr>
+          <w:rFonts w:ascii="Arial" w:hAnsi="Arial" w:cs="Arial"/>
+          <w:color w:val="000000" w:themeColor="text1"/>
+          <w:sz w:val="24"/>
+          <w:szCs w:val="24"/>
+          <w:lang w:val="en-US"/>
+        </w:rPr>
+        <w:t xml:space="preserve">to book a restaurant? What kind of cuisine </w:t>
+      </w:r>
+      <w:r>
+        <w:rPr>
+          <w:rFonts w:ascii="Arial" w:hAnsi="Arial" w:cs="Arial"/>
+          <w:color w:val="000000" w:themeColor="text1"/>
+          <w:sz w:val="24"/>
+          <w:szCs w:val="24"/>
+          <w:lang w:val="en-US"/>
+        </w:rPr>
+        <w:t>do you want</w:t>
+      </w:r>
+      <w:r>
+        <w:rPr>
+          <w:rFonts w:ascii="Arial" w:hAnsi="Arial" w:cs="Arial"/>
+          <w:color w:val="000000" w:themeColor="text1"/>
+          <w:sz w:val="24"/>
+          <w:szCs w:val="24"/>
+          <w:lang w:val="en-US"/>
+        </w:rPr>
+        <w:t>?</w:t>
+      </w:r>
+      <w:bookmarkStart w:id="0" w:name="_GoBack"/>
+      <w:bookmarkEnd w:id="0"/>
+    </w:p>
+    <w:p>
+      <w:pPr>
+        <w:rPr>
+          <w:rFonts w:ascii="Arial" w:hAnsi="Arial" w:cs="Arial"/>
+          <w:color w:val="000000" w:themeColor="text1"/>
+          <w:sz w:val="24"/>
+          <w:szCs w:val="24"/>
+          <w:lang w:val="en-US"/>
+        </w:rPr>
+      </w:pPr>
+      <w:r>
+        <w:rPr>
+          <w:rFonts w:ascii="Arial" w:hAnsi="Arial" w:cs="Arial"/>
+          <w:color w:val="000000" w:themeColor="text1"/>
+          <w:sz w:val="24"/>
+          <w:szCs w:val="24"/>
+          <w:lang w:val="en-US"/>
+        </w:rPr>
+        <w:t>Now please we need absolute silence to be able to communicate with my friend</w:t>
+      </w:r>
+    </w:p>
+    <w:p>
+      <w:pPr>
         <w:pStyle w:val="Ttulo1"/>
         <w:rPr>
           <w:rFonts w:eastAsia="Arial"/>
@@ -15,6 +160,28 @@
           <w:rFonts w:eastAsia="Arial"/>
           <w:lang w:val="en-US"/>
         </w:rPr>
+        <w:t>DEMO – WELCOME</w:t>
+      </w:r>
+    </w:p>
+    <w:p>
+      <w:pPr>
+        <w:rPr>
+          <w:lang w:val="en-US"/>
+        </w:rPr>
+      </w:pPr>
+    </w:p>
+    <w:p>
+      <w:pPr>
+        <w:pStyle w:val="Ttulo1"/>
+        <w:rPr>
+          <w:lang w:val="en-US"/>
+        </w:rPr>
+      </w:pPr>
+      <w:r>
+        <w:rPr>
+          <w:rFonts w:eastAsia="Arial"/>
+          <w:lang w:val="en-US"/>
+        </w:rPr>
         <w:t>PROJECT INTRO.</w:t>
       </w:r>
     </w:p>
@@ -33,7 +200,23 @@
           <w:sz w:val="24"/>
           <w:lang w:val="en-US"/>
         </w:rPr>
-        <w:t xml:space="preserve">ESSI is a humanoid robot with abilities to see, talk and hear. He interacts with humans in a natural way and he never stops learning. He is a pretty clever colleague. </w:t>
+        <w:t>ESSI is a humanoid robot with abilities to see, talk and hear. He interacts with humans in a natural way and he never stops learning. He is a pretty clever colleague</w:t>
+      </w:r>
+      <w:r>
+        <w:rPr>
+          <w:rFonts w:ascii="Arial" w:eastAsia="Arial" w:hAnsi="Arial" w:cs="Arial"/>
+          <w:sz w:val="24"/>
+          <w:lang w:val="en-US"/>
+        </w:rPr>
+        <w:t xml:space="preserve"> and friend</w:t>
+      </w:r>
+      <w:r>
+        <w:rPr>
+          <w:rFonts w:ascii="Arial" w:eastAsia="Arial" w:hAnsi="Arial" w:cs="Arial"/>
+          <w:sz w:val="24"/>
+          <w:lang w:val="en-US"/>
+        </w:rPr>
+        <w:t xml:space="preserve">. </w:t>
       </w:r>
     </w:p>
     <w:p>
@@ -85,7 +268,23 @@
           <w:sz w:val="24"/>
           <w:lang w:val="en-US"/>
         </w:rPr>
-        <w:t>ognitive system through the cloud-based platform.</w:t>
+        <w:t>ognitive system</w:t>
+      </w:r>
+      <w:r>
+        <w:rPr>
+          <w:rFonts w:ascii="Arial" w:eastAsia="Arial" w:hAnsi="Arial" w:cs="Arial"/>
+          <w:sz w:val="24"/>
+          <w:lang w:val="en-US"/>
+        </w:rPr>
+        <w:t>s</w:t>
+      </w:r>
+      <w:r>
+        <w:rPr>
+          <w:rFonts w:ascii="Arial" w:eastAsia="Arial" w:hAnsi="Arial" w:cs="Arial"/>
+          <w:sz w:val="24"/>
+          <w:lang w:val="en-US"/>
+        </w:rPr>
+        <w:t xml:space="preserve"> through the cloud-based platform.</w:t>
       </w:r>
     </w:p>
     <w:p>
@@ -119,15 +318,47 @@
           <w:sz w:val="24"/>
           <w:lang w:val="en-US"/>
         </w:rPr>
-        <w:t xml:space="preserve">invested in </w:t>
-      </w:r>
-      <w:r>
-        <w:rPr>
-          <w:rFonts w:ascii="Arial" w:eastAsia="Arial" w:hAnsi="Arial" w:cs="Arial"/>
-          <w:sz w:val="24"/>
-          <w:lang w:val="en-US"/>
-        </w:rPr>
-        <w:t xml:space="preserve">this robot for research and work with him. In 3 months, I and my technical/coding experience were able to teach a robot to be able to introduce a visual therapy game for children - a demonstration of how accessible/impressive the artificial </w:t>
+        <w:t>adopt</w:t>
+      </w:r>
+      <w:r>
+        <w:rPr>
+          <w:rFonts w:ascii="Arial" w:eastAsia="Arial" w:hAnsi="Arial" w:cs="Arial"/>
+          <w:sz w:val="24"/>
+          <w:lang w:val="en-US"/>
+        </w:rPr>
+        <w:t>ed</w:t>
+      </w:r>
+      <w:r>
+        <w:rPr>
+          <w:rFonts w:ascii="Arial" w:eastAsia="Arial" w:hAnsi="Arial" w:cs="Arial"/>
+          <w:sz w:val="24"/>
+          <w:lang w:val="en-US"/>
+        </w:rPr>
+        <w:t xml:space="preserve"> </w:t>
+      </w:r>
+      <w:r>
+        <w:rPr>
+          <w:rFonts w:ascii="Arial" w:eastAsia="Arial" w:hAnsi="Arial" w:cs="Arial"/>
+          <w:sz w:val="24"/>
+          <w:lang w:val="en-US"/>
+        </w:rPr>
+        <w:t xml:space="preserve">this robot for research and work with him. In 3 months, I and my technical/coding experience were able to teach a robot to be able to introduce a </w:t>
+      </w:r>
+      <w:r>
+        <w:rPr>
+          <w:rFonts w:ascii="Arial" w:eastAsia="Arial" w:hAnsi="Arial" w:cs="Arial"/>
+          <w:sz w:val="24"/>
+          <w:lang w:val="en-US"/>
+        </w:rPr>
+        <w:t>vision therapeutics application</w:t>
+      </w:r>
+      <w:r>
+        <w:rPr>
+          <w:rFonts w:ascii="Arial" w:eastAsia="Arial" w:hAnsi="Arial" w:cs="Arial"/>
+          <w:sz w:val="24"/>
+          <w:lang w:val="en-US"/>
+        </w:rPr>
+        <w:t xml:space="preserve"> for children - a demonstration of how accessible/impressive the artificial </w:t>
       </w:r>
       <w:r>
         <w:rPr>
@@ -231,7 +462,7 @@
           <w:sz w:val="24"/>
           <w:lang w:val="en-US"/>
         </w:rPr>
-        <w:t xml:space="preserve"> WOU Effect!</w:t>
+        <w:t xml:space="preserve"> </w:t>
       </w:r>
     </w:p>
     <w:p>
@@ -251,45 +482,7 @@
             <w:color w:val="0070C0"/>
             <w:lang w:val="en-US"/>
           </w:rPr>
-          <w:t>PRESENTATION – AI &amp; Mac</w:t>
-        </w:r>
-        <w:r>
-          <w:rPr>
-            <w:rStyle w:val="Hipervnculo"/>
-            <w:rFonts w:eastAsia="Arial"/>
-            <w:color w:val="0070C0"/>
-            <w:lang w:val="en-US"/>
-          </w:rPr>
-          <w:t>h</w:t>
-        </w:r>
-        <w:r>
-          <w:rPr>
-            <w:rStyle w:val="Hipervnculo"/>
-            <w:rFonts w:eastAsia="Arial"/>
-            <w:color w:val="0070C0"/>
-            <w:lang w:val="en-US"/>
-          </w:rPr>
-          <w:t>in</w:t>
-        </w:r>
-        <w:bookmarkStart w:id="0" w:name="_GoBack"/>
-        <w:bookmarkEnd w:id="0"/>
-        <w:r>
-          <w:rPr>
-            <w:rStyle w:val="Hipervnculo"/>
-            <w:rFonts w:eastAsia="Arial"/>
-            <w:color w:val="0070C0"/>
-            <w:lang w:val="en-US"/>
-          </w:rPr>
-          <w:t>e</w:t>
-        </w:r>
-        <w:r>
-          <w:rPr>
-            <w:rStyle w:val="Hipervnculo"/>
-            <w:rFonts w:eastAsia="Arial"/>
-            <w:color w:val="0070C0"/>
-            <w:lang w:val="en-US"/>
-          </w:rPr>
-          <w:t xml:space="preserve"> learning for </w:t>
+          <w:t xml:space="preserve">PRESENTATION – AI &amp; Machine learning for </w:t>
         </w:r>
         <w:proofErr w:type="spellStart"/>
         <w:r>
@@ -600,6 +793,7 @@
           <w:sz w:val="24"/>
           <w:lang w:val="en-US"/>
         </w:rPr>
+        <w:lastRenderedPageBreak/>
         <w:t>Essi</w:t>
       </w:r>
       <w:proofErr w:type="spellEnd"/>
@@ -708,715 +902,715 @@
           <w:sz w:val="24"/>
           <w:lang w:val="en-US"/>
         </w:rPr>
+        <w:t>Yo</w:t>
+      </w:r>
+      <w:proofErr w:type="spellEnd"/>
+      <w:r>
+        <w:rPr>
+          <w:rFonts w:ascii="Arial" w:eastAsia="Arial" w:hAnsi="Arial" w:cs="Arial"/>
+          <w:color w:val="0070C0"/>
+          <w:sz w:val="24"/>
+          <w:lang w:val="en-US"/>
+        </w:rPr>
+        <w:t>. Can you see me?</w:t>
+      </w:r>
+    </w:p>
+    <w:p>
+      <w:pPr>
+        <w:spacing w:after="200" w:line="276" w:lineRule="auto"/>
+        <w:rPr>
+          <w:rFonts w:ascii="Arial" w:eastAsia="Arial" w:hAnsi="Arial" w:cs="Arial"/>
+          <w:sz w:val="24"/>
+          <w:lang w:val="en-US"/>
+        </w:rPr>
+      </w:pPr>
+      <w:proofErr w:type="spellStart"/>
+      <w:r>
+        <w:rPr>
+          <w:rFonts w:ascii="Arial" w:eastAsia="Arial" w:hAnsi="Arial" w:cs="Arial"/>
+          <w:sz w:val="24"/>
+          <w:lang w:val="en-US"/>
+        </w:rPr>
+        <w:t>Essi</w:t>
+      </w:r>
+      <w:proofErr w:type="spellEnd"/>
+      <w:r>
+        <w:rPr>
+          <w:rFonts w:ascii="Arial" w:eastAsia="Arial" w:hAnsi="Arial" w:cs="Arial"/>
+          <w:sz w:val="24"/>
+          <w:lang w:val="en-US"/>
+        </w:rPr>
+        <w:t>: Yes, I can see you.</w:t>
+      </w:r>
+    </w:p>
+    <w:p>
+      <w:pPr>
+        <w:spacing w:after="200" w:line="276" w:lineRule="auto"/>
+        <w:rPr>
+          <w:rFonts w:ascii="Arial" w:eastAsia="Arial" w:hAnsi="Arial" w:cs="Arial"/>
+          <w:color w:val="0070C0"/>
+          <w:sz w:val="24"/>
+          <w:lang w:val="en-US"/>
+        </w:rPr>
+      </w:pPr>
+      <w:proofErr w:type="spellStart"/>
+      <w:r>
+        <w:rPr>
+          <w:rFonts w:ascii="Arial" w:eastAsia="Arial" w:hAnsi="Arial" w:cs="Arial"/>
+          <w:color w:val="0070C0"/>
+          <w:sz w:val="24"/>
+          <w:lang w:val="en-US"/>
+        </w:rPr>
+        <w:t>Yo</w:t>
+      </w:r>
+      <w:proofErr w:type="spellEnd"/>
+      <w:r>
+        <w:rPr>
+          <w:rFonts w:ascii="Arial" w:eastAsia="Arial" w:hAnsi="Arial" w:cs="Arial"/>
+          <w:color w:val="0070C0"/>
+          <w:sz w:val="24"/>
+          <w:lang w:val="en-US"/>
+        </w:rPr>
+        <w:t>: Is there a person in front of you?</w:t>
+      </w:r>
+    </w:p>
+    <w:p>
+      <w:pPr>
+        <w:spacing w:after="200" w:line="276" w:lineRule="auto"/>
+        <w:rPr>
+          <w:rFonts w:ascii="Arial" w:eastAsia="Arial" w:hAnsi="Arial" w:cs="Arial"/>
+          <w:sz w:val="24"/>
+          <w:lang w:val="en-US"/>
+        </w:rPr>
+      </w:pPr>
+      <w:proofErr w:type="spellStart"/>
+      <w:r>
+        <w:rPr>
+          <w:rFonts w:ascii="Arial" w:eastAsia="Arial" w:hAnsi="Arial" w:cs="Arial"/>
+          <w:sz w:val="24"/>
+          <w:lang w:val="en-US"/>
+        </w:rPr>
+        <w:t>Essi</w:t>
+      </w:r>
+      <w:proofErr w:type="spellEnd"/>
+      <w:r>
+        <w:rPr>
+          <w:rFonts w:ascii="Arial" w:eastAsia="Arial" w:hAnsi="Arial" w:cs="Arial"/>
+          <w:sz w:val="24"/>
+          <w:lang w:val="en-US"/>
+        </w:rPr>
+        <w:t xml:space="preserve">: This looks like a MALE, who is between the ages of 35 and 44 </w:t>
+      </w:r>
+    </w:p>
+    <w:p>
+      <w:pPr>
+        <w:spacing w:after="200" w:line="276" w:lineRule="auto"/>
+        <w:rPr>
+          <w:rFonts w:ascii="Arial" w:eastAsia="Arial" w:hAnsi="Arial" w:cs="Arial"/>
+          <w:color w:val="0070C0"/>
+          <w:sz w:val="24"/>
+          <w:lang w:val="en-US"/>
+        </w:rPr>
+      </w:pPr>
+      <w:proofErr w:type="spellStart"/>
+      <w:r>
+        <w:rPr>
+          <w:rFonts w:ascii="Arial" w:eastAsia="Arial" w:hAnsi="Arial" w:cs="Arial"/>
+          <w:color w:val="0070C0"/>
+          <w:sz w:val="24"/>
+          <w:lang w:val="en-US"/>
+        </w:rPr>
+        <w:t>Yo</w:t>
+      </w:r>
+      <w:proofErr w:type="spellEnd"/>
+      <w:r>
+        <w:rPr>
+          <w:rFonts w:ascii="Arial" w:eastAsia="Arial" w:hAnsi="Arial" w:cs="Arial"/>
+          <w:color w:val="0070C0"/>
+          <w:sz w:val="24"/>
+          <w:lang w:val="en-US"/>
+        </w:rPr>
+        <w:t>. What is this? (</w:t>
+      </w:r>
+      <w:r>
+        <w:rPr>
+          <w:rFonts w:ascii="Arial" w:eastAsia="Arial" w:hAnsi="Arial" w:cs="Arial"/>
+          <w:color w:val="0070C0"/>
+          <w:sz w:val="24"/>
+          <w:lang w:val="en-US"/>
+        </w:rPr>
+        <w:t>Tablet</w:t>
+      </w:r>
+      <w:r>
+        <w:rPr>
+          <w:rFonts w:ascii="Arial" w:eastAsia="Arial" w:hAnsi="Arial" w:cs="Arial"/>
+          <w:color w:val="0070C0"/>
+          <w:sz w:val="24"/>
+          <w:lang w:val="en-US"/>
+        </w:rPr>
+        <w:t>)</w:t>
+      </w:r>
+    </w:p>
+    <w:p>
+      <w:pPr>
+        <w:spacing w:after="200" w:line="276" w:lineRule="auto"/>
+        <w:rPr>
+          <w:rFonts w:ascii="Arial" w:eastAsia="Arial" w:hAnsi="Arial" w:cs="Arial"/>
+          <w:sz w:val="24"/>
+          <w:lang w:val="en-US"/>
+        </w:rPr>
+      </w:pPr>
+      <w:proofErr w:type="spellStart"/>
+      <w:r>
+        <w:rPr>
+          <w:rFonts w:ascii="Arial" w:eastAsia="Arial" w:hAnsi="Arial" w:cs="Arial"/>
+          <w:sz w:val="24"/>
+          <w:lang w:val="en-US"/>
+        </w:rPr>
+        <w:t>Essi</w:t>
+      </w:r>
+      <w:proofErr w:type="spellEnd"/>
+      <w:r>
+        <w:rPr>
+          <w:rFonts w:ascii="Arial" w:eastAsia="Arial" w:hAnsi="Arial" w:cs="Arial"/>
+          <w:sz w:val="24"/>
+          <w:lang w:val="en-US"/>
+        </w:rPr>
+        <w:t>: This could be a tablet</w:t>
+      </w:r>
+      <w:r>
+        <w:rPr>
+          <w:rFonts w:ascii="Arial" w:eastAsia="Arial" w:hAnsi="Arial" w:cs="Arial"/>
+          <w:sz w:val="24"/>
+          <w:lang w:val="en-US"/>
+        </w:rPr>
+        <w:t xml:space="preserve">. I am 84.0% sure. </w:t>
+      </w:r>
+    </w:p>
+    <w:p>
+      <w:pPr>
+        <w:spacing w:after="200" w:line="276" w:lineRule="auto"/>
+        <w:rPr>
+          <w:rFonts w:ascii="Arial" w:eastAsia="Arial" w:hAnsi="Arial" w:cs="Arial"/>
+          <w:color w:val="0070C0"/>
+          <w:sz w:val="24"/>
+          <w:lang w:val="en-US"/>
+        </w:rPr>
+      </w:pPr>
+      <w:proofErr w:type="spellStart"/>
+      <w:r>
+        <w:rPr>
+          <w:rFonts w:ascii="Arial" w:eastAsia="Arial" w:hAnsi="Arial" w:cs="Arial"/>
+          <w:color w:val="0070C0"/>
+          <w:sz w:val="24"/>
+          <w:lang w:val="en-US"/>
+        </w:rPr>
+        <w:t>Yo</w:t>
+      </w:r>
+      <w:proofErr w:type="spellEnd"/>
+      <w:r>
+        <w:rPr>
+          <w:rFonts w:ascii="Arial" w:eastAsia="Arial" w:hAnsi="Arial" w:cs="Arial"/>
+          <w:color w:val="0070C0"/>
+          <w:sz w:val="24"/>
+          <w:lang w:val="en-US"/>
+        </w:rPr>
+        <w:t xml:space="preserve">. </w:t>
+      </w:r>
+      <w:r>
+        <w:rPr>
+          <w:rFonts w:ascii="Arial" w:eastAsia="Arial" w:hAnsi="Arial" w:cs="Arial"/>
+          <w:color w:val="0070C0"/>
+          <w:sz w:val="24"/>
+          <w:lang w:val="en-US"/>
+        </w:rPr>
+        <w:t xml:space="preserve">Can you read </w:t>
+      </w:r>
+      <w:r>
+        <w:rPr>
+          <w:rFonts w:ascii="Arial" w:eastAsia="Arial" w:hAnsi="Arial" w:cs="Arial"/>
+          <w:color w:val="0070C0"/>
+          <w:sz w:val="24"/>
+          <w:lang w:val="en-US"/>
+        </w:rPr>
+        <w:t>this</w:t>
+      </w:r>
+      <w:r>
+        <w:rPr>
+          <w:rFonts w:ascii="Arial" w:eastAsia="Arial" w:hAnsi="Arial" w:cs="Arial"/>
+          <w:color w:val="0070C0"/>
+          <w:sz w:val="24"/>
+          <w:lang w:val="en-US"/>
+        </w:rPr>
+        <w:t xml:space="preserve"> text</w:t>
+      </w:r>
+      <w:r>
+        <w:rPr>
+          <w:rFonts w:ascii="Arial" w:eastAsia="Arial" w:hAnsi="Arial" w:cs="Arial"/>
+          <w:color w:val="0070C0"/>
+          <w:sz w:val="24"/>
+          <w:lang w:val="en-US"/>
+        </w:rPr>
+        <w:t xml:space="preserve"> for me</w:t>
+      </w:r>
+      <w:r>
+        <w:rPr>
+          <w:rFonts w:ascii="Arial" w:eastAsia="Arial" w:hAnsi="Arial" w:cs="Arial"/>
+          <w:color w:val="0070C0"/>
+          <w:sz w:val="24"/>
+          <w:lang w:val="en-US"/>
+        </w:rPr>
+        <w:t>? (</w:t>
+      </w:r>
+      <w:r>
+        <w:rPr>
+          <w:rFonts w:ascii="Arial" w:eastAsia="Arial" w:hAnsi="Arial" w:cs="Arial"/>
+          <w:color w:val="0070C0"/>
+          <w:sz w:val="24"/>
+          <w:lang w:val="en-US"/>
+        </w:rPr>
+        <w:t>Tablet text image</w:t>
+      </w:r>
+      <w:r>
+        <w:rPr>
+          <w:rFonts w:ascii="Arial" w:eastAsia="Arial" w:hAnsi="Arial" w:cs="Arial"/>
+          <w:color w:val="0070C0"/>
+          <w:sz w:val="24"/>
+          <w:lang w:val="en-US"/>
+        </w:rPr>
+        <w:t>)</w:t>
+      </w:r>
+    </w:p>
+    <w:p>
+      <w:pPr>
+        <w:spacing w:after="200" w:line="276" w:lineRule="auto"/>
+        <w:rPr>
+          <w:rFonts w:ascii="Arial" w:eastAsia="Arial" w:hAnsi="Arial" w:cs="Arial"/>
+          <w:sz w:val="24"/>
+          <w:lang w:val="en-US"/>
+        </w:rPr>
+      </w:pPr>
+      <w:proofErr w:type="spellStart"/>
+      <w:r>
+        <w:rPr>
+          <w:rFonts w:ascii="Arial" w:eastAsia="Arial" w:hAnsi="Arial" w:cs="Arial"/>
+          <w:sz w:val="24"/>
+          <w:lang w:val="en-US"/>
+        </w:rPr>
+        <w:t>Essi</w:t>
+      </w:r>
+      <w:proofErr w:type="spellEnd"/>
+      <w:r>
+        <w:rPr>
+          <w:rFonts w:ascii="Arial" w:eastAsia="Arial" w:hAnsi="Arial" w:cs="Arial"/>
+          <w:sz w:val="24"/>
+          <w:lang w:val="en-US"/>
+        </w:rPr>
+        <w:t xml:space="preserve">: </w:t>
+      </w:r>
+      <w:r>
+        <w:rPr>
+          <w:rFonts w:ascii="Arial" w:eastAsia="Arial" w:hAnsi="Arial" w:cs="Arial"/>
+          <w:sz w:val="24"/>
+          <w:lang w:val="en-US"/>
+        </w:rPr>
+        <w:t>The text in the picture is</w:t>
+      </w:r>
+      <w:r>
+        <w:rPr>
+          <w:rFonts w:ascii="Arial" w:eastAsia="Arial" w:hAnsi="Arial" w:cs="Arial"/>
+          <w:sz w:val="24"/>
+          <w:lang w:val="en-US"/>
+        </w:rPr>
+        <w:t xml:space="preserve"> (text)</w:t>
+      </w:r>
+    </w:p>
+    <w:p>
+      <w:pPr>
+        <w:spacing w:after="200" w:line="276" w:lineRule="auto"/>
+        <w:rPr>
+          <w:rFonts w:ascii="Arial" w:eastAsia="Arial" w:hAnsi="Arial" w:cs="Arial"/>
+          <w:color w:val="0070C0"/>
+          <w:sz w:val="24"/>
+          <w:lang w:val="en-US"/>
+        </w:rPr>
+      </w:pPr>
+      <w:proofErr w:type="spellStart"/>
+      <w:r>
+        <w:rPr>
+          <w:rFonts w:ascii="Arial" w:eastAsia="Arial" w:hAnsi="Arial" w:cs="Arial"/>
+          <w:color w:val="0070C0"/>
+          <w:sz w:val="24"/>
+          <w:lang w:val="en-US"/>
+        </w:rPr>
+        <w:t>Yo</w:t>
+      </w:r>
+      <w:proofErr w:type="spellEnd"/>
+      <w:r>
+        <w:rPr>
+          <w:rFonts w:ascii="Arial" w:eastAsia="Arial" w:hAnsi="Arial" w:cs="Arial"/>
+          <w:color w:val="0070C0"/>
+          <w:sz w:val="24"/>
+          <w:lang w:val="en-US"/>
+        </w:rPr>
+        <w:t>: Do you have family?</w:t>
+      </w:r>
+    </w:p>
+    <w:p>
+      <w:pPr>
+        <w:spacing w:after="200" w:line="276" w:lineRule="auto"/>
+        <w:rPr>
+          <w:rFonts w:ascii="Arial" w:eastAsia="Arial" w:hAnsi="Arial" w:cs="Arial"/>
+          <w:sz w:val="24"/>
+          <w:lang w:val="en-US"/>
+        </w:rPr>
+      </w:pPr>
+      <w:proofErr w:type="spellStart"/>
+      <w:r>
+        <w:rPr>
+          <w:rFonts w:ascii="Arial" w:eastAsia="Arial" w:hAnsi="Arial" w:cs="Arial"/>
+          <w:sz w:val="24"/>
+          <w:lang w:val="en-US"/>
+        </w:rPr>
+        <w:t>Essi</w:t>
+      </w:r>
+      <w:proofErr w:type="spellEnd"/>
+      <w:r>
+        <w:rPr>
+          <w:rFonts w:ascii="Arial" w:eastAsia="Arial" w:hAnsi="Arial" w:cs="Arial"/>
+          <w:sz w:val="24"/>
+          <w:lang w:val="en-US"/>
+        </w:rPr>
+        <w:t>: Yes. I have a</w:t>
+      </w:r>
+      <w:r>
+        <w:rPr>
+          <w:rFonts w:ascii="Arial" w:eastAsia="Arial" w:hAnsi="Arial" w:cs="Arial"/>
+          <w:sz w:val="24"/>
+          <w:lang w:val="en-US"/>
+        </w:rPr>
+        <w:t xml:space="preserve"> brother, his name is </w:t>
+      </w:r>
+      <w:proofErr w:type="spellStart"/>
+      <w:r>
+        <w:rPr>
+          <w:rFonts w:ascii="Arial" w:eastAsia="Arial" w:hAnsi="Arial" w:cs="Arial"/>
+          <w:sz w:val="24"/>
+          <w:lang w:val="en-US"/>
+        </w:rPr>
+        <w:t>Luxotica</w:t>
+      </w:r>
+      <w:proofErr w:type="spellEnd"/>
+      <w:r>
+        <w:rPr>
+          <w:rFonts w:ascii="Arial" w:eastAsia="Arial" w:hAnsi="Arial" w:cs="Arial"/>
+          <w:sz w:val="24"/>
+          <w:lang w:val="en-US"/>
+        </w:rPr>
+        <w:t>.</w:t>
+      </w:r>
+    </w:p>
+    <w:p>
+      <w:pPr>
+        <w:spacing w:after="200" w:line="276" w:lineRule="auto"/>
+        <w:rPr>
+          <w:rFonts w:ascii="Arial" w:eastAsia="Arial" w:hAnsi="Arial" w:cs="Arial"/>
+          <w:color w:val="0070C0"/>
+          <w:sz w:val="24"/>
+          <w:lang w:val="en-US"/>
+        </w:rPr>
+      </w:pPr>
+      <w:proofErr w:type="spellStart"/>
+      <w:r>
+        <w:rPr>
+          <w:rFonts w:ascii="Arial" w:eastAsia="Arial" w:hAnsi="Arial" w:cs="Arial"/>
+          <w:color w:val="0070C0"/>
+          <w:sz w:val="24"/>
+          <w:lang w:val="en-US"/>
+        </w:rPr>
+        <w:t>Yo</w:t>
+      </w:r>
+      <w:proofErr w:type="spellEnd"/>
+      <w:r>
+        <w:rPr>
+          <w:rFonts w:ascii="Arial" w:eastAsia="Arial" w:hAnsi="Arial" w:cs="Arial"/>
+          <w:color w:val="0070C0"/>
+          <w:sz w:val="24"/>
+          <w:lang w:val="en-US"/>
+        </w:rPr>
+        <w:t>: do you want to be my friend?</w:t>
+      </w:r>
+    </w:p>
+    <w:p>
+      <w:pPr>
+        <w:spacing w:after="200" w:line="276" w:lineRule="auto"/>
+        <w:rPr>
+          <w:rFonts w:ascii="Arial" w:eastAsia="Arial" w:hAnsi="Arial" w:cs="Arial"/>
+          <w:sz w:val="24"/>
+          <w:lang w:val="en-US"/>
+        </w:rPr>
+      </w:pPr>
+      <w:proofErr w:type="spellStart"/>
+      <w:r>
+        <w:rPr>
+          <w:rFonts w:ascii="Arial" w:eastAsia="Arial" w:hAnsi="Arial" w:cs="Arial"/>
+          <w:sz w:val="24"/>
+          <w:lang w:val="en-US"/>
+        </w:rPr>
+        <w:t>Essi</w:t>
+      </w:r>
+      <w:proofErr w:type="spellEnd"/>
+      <w:r>
+        <w:rPr>
+          <w:rFonts w:ascii="Arial" w:eastAsia="Arial" w:hAnsi="Arial" w:cs="Arial"/>
+          <w:sz w:val="24"/>
+          <w:lang w:val="en-US"/>
+        </w:rPr>
+        <w:t>: Of course! Let us be friends! Yay!</w:t>
+      </w:r>
+    </w:p>
+    <w:p>
+      <w:pPr>
+        <w:spacing w:after="200" w:line="276" w:lineRule="auto"/>
+        <w:rPr>
+          <w:rFonts w:ascii="Arial" w:eastAsia="Arial" w:hAnsi="Arial" w:cs="Arial"/>
+          <w:sz w:val="24"/>
+          <w:lang w:val="en-US"/>
+        </w:rPr>
+      </w:pPr>
+    </w:p>
+    <w:p>
+      <w:pPr>
+        <w:spacing w:after="200" w:line="276" w:lineRule="auto"/>
+        <w:rPr>
+          <w:rFonts w:ascii="Arial" w:eastAsia="Arial" w:hAnsi="Arial" w:cs="Arial"/>
+          <w:sz w:val="24"/>
+          <w:lang w:val="en-US"/>
+        </w:rPr>
+      </w:pPr>
+      <w:r>
+        <w:rPr>
+          <w:rFonts w:ascii="Arial" w:eastAsia="Arial" w:hAnsi="Arial" w:cs="Arial"/>
+          <w:sz w:val="24"/>
+          <w:lang w:val="en-US"/>
+        </w:rPr>
+        <w:t>{{STOP THE APPLICATION-main-classified-training}}</w:t>
+      </w:r>
+    </w:p>
+    <w:p>
+      <w:pPr>
+        <w:spacing w:after="200" w:line="276" w:lineRule="auto"/>
+        <w:rPr>
+          <w:rFonts w:ascii="Arial" w:eastAsia="Arial" w:hAnsi="Arial" w:cs="Arial"/>
+          <w:sz w:val="24"/>
+          <w:lang w:val="en-US"/>
+        </w:rPr>
+      </w:pPr>
+    </w:p>
+    <w:p>
+      <w:pPr>
+        <w:pStyle w:val="Ttulo1"/>
+        <w:rPr>
+          <w:rFonts w:eastAsia="Arial"/>
+          <w:lang w:val="en-US"/>
+        </w:rPr>
+      </w:pPr>
+      <w:r>
+        <w:rPr>
+          <w:rFonts w:eastAsia="Arial"/>
+          <w:lang w:val="en-US"/>
+        </w:rPr>
+        <w:t>VISION THERAPY DEMO</w:t>
+      </w:r>
+    </w:p>
+    <w:p>
+      <w:pPr>
+        <w:rPr>
+          <w:rFonts w:ascii="Arial" w:hAnsi="Arial" w:cs="Arial"/>
+          <w:sz w:val="24"/>
+          <w:szCs w:val="24"/>
+          <w:lang w:val="en-US"/>
+        </w:rPr>
+      </w:pPr>
+      <w:r>
+        <w:rPr>
+          <w:rFonts w:ascii="Arial" w:hAnsi="Arial" w:cs="Arial"/>
+          <w:sz w:val="24"/>
+          <w:szCs w:val="24"/>
+          <w:lang w:val="en-US"/>
+        </w:rPr>
+        <w:t xml:space="preserve">This is something more complex because </w:t>
+      </w:r>
+      <w:r>
+        <w:rPr>
+          <w:rFonts w:ascii="Arial" w:hAnsi="Arial" w:cs="Arial"/>
+          <w:sz w:val="24"/>
+          <w:szCs w:val="24"/>
+          <w:lang w:val="en-US"/>
+        </w:rPr>
+        <w:t>now the system</w:t>
+      </w:r>
+      <w:r>
+        <w:rPr>
+          <w:rFonts w:ascii="Arial" w:hAnsi="Arial" w:cs="Arial"/>
+          <w:sz w:val="24"/>
+          <w:szCs w:val="24"/>
+          <w:lang w:val="en-US"/>
+        </w:rPr>
+        <w:t xml:space="preserve"> use NLC and dialog (conversation) context</w:t>
+      </w:r>
+      <w:r>
+        <w:rPr>
+          <w:rFonts w:ascii="Arial" w:hAnsi="Arial" w:cs="Arial"/>
+          <w:sz w:val="24"/>
+          <w:szCs w:val="24"/>
+          <w:lang w:val="en-US"/>
+        </w:rPr>
+        <w:t xml:space="preserve">. </w:t>
+      </w:r>
+    </w:p>
+    <w:p>
+      <w:pPr>
+        <w:spacing w:after="200" w:line="276" w:lineRule="auto"/>
+        <w:rPr>
+          <w:rFonts w:ascii="Arial" w:eastAsia="Arial" w:hAnsi="Arial" w:cs="Arial"/>
+          <w:sz w:val="24"/>
+          <w:lang w:val="en-US"/>
+        </w:rPr>
+      </w:pPr>
+      <w:r>
+        <w:rPr>
+          <w:rFonts w:ascii="Arial" w:eastAsia="Arial" w:hAnsi="Arial" w:cs="Arial"/>
+          <w:sz w:val="24"/>
+          <w:lang w:val="en-US"/>
+        </w:rPr>
+        <w:t xml:space="preserve">(Sit down </w:t>
+      </w:r>
+      <w:proofErr w:type="spellStart"/>
+      <w:r>
+        <w:rPr>
+          <w:rFonts w:ascii="Arial" w:eastAsia="Arial" w:hAnsi="Arial" w:cs="Arial"/>
+          <w:sz w:val="24"/>
+          <w:lang w:val="en-US"/>
+        </w:rPr>
+        <w:t>Essi</w:t>
+      </w:r>
+      <w:proofErr w:type="spellEnd"/>
+      <w:r>
+        <w:rPr>
+          <w:rFonts w:ascii="Arial" w:eastAsia="Arial" w:hAnsi="Arial" w:cs="Arial"/>
+          <w:sz w:val="24"/>
+          <w:lang w:val="en-US"/>
+        </w:rPr>
+        <w:t xml:space="preserve"> pressing the head to avoid falls)</w:t>
+      </w:r>
+    </w:p>
+    <w:p>
+      <w:pPr>
+        <w:spacing w:after="200" w:line="276" w:lineRule="auto"/>
+        <w:rPr>
+          <w:rFonts w:ascii="Arial" w:eastAsia="Arial" w:hAnsi="Arial" w:cs="Arial"/>
+          <w:sz w:val="24"/>
+          <w:lang w:val="en-US"/>
+        </w:rPr>
+      </w:pPr>
+      <w:r>
+        <w:rPr>
+          <w:rFonts w:ascii="Arial" w:eastAsia="Arial" w:hAnsi="Arial" w:cs="Arial"/>
+          <w:sz w:val="24"/>
+          <w:lang w:val="en-US"/>
+        </w:rPr>
+        <w:t>{{RUN THE APPLICATION-main-therapy-training}}</w:t>
+      </w:r>
+    </w:p>
+    <w:p>
+      <w:pPr>
+        <w:spacing w:after="200" w:line="276" w:lineRule="auto"/>
+        <w:rPr>
+          <w:rFonts w:ascii="Arial" w:eastAsia="Arial" w:hAnsi="Arial" w:cs="Arial"/>
+          <w:sz w:val="24"/>
+          <w:lang w:val="en-US"/>
+        </w:rPr>
+      </w:pPr>
+    </w:p>
+    <w:p>
+      <w:pPr>
+        <w:spacing w:after="200" w:line="276" w:lineRule="auto"/>
+        <w:rPr>
+          <w:rFonts w:ascii="Arial" w:eastAsia="Arial" w:hAnsi="Arial" w:cs="Arial"/>
+          <w:color w:val="0070C0"/>
+          <w:sz w:val="24"/>
+          <w:lang w:val="en-US"/>
+        </w:rPr>
+      </w:pPr>
+      <w:proofErr w:type="spellStart"/>
+      <w:r>
+        <w:rPr>
+          <w:rFonts w:ascii="Arial" w:eastAsia="Arial" w:hAnsi="Arial" w:cs="Arial"/>
+          <w:color w:val="0070C0"/>
+          <w:sz w:val="24"/>
+          <w:lang w:val="en-US"/>
+        </w:rPr>
+        <w:t>Yo</w:t>
+      </w:r>
+      <w:proofErr w:type="spellEnd"/>
+      <w:r>
+        <w:rPr>
+          <w:rFonts w:ascii="Arial" w:eastAsia="Arial" w:hAnsi="Arial" w:cs="Arial"/>
+          <w:color w:val="0070C0"/>
+          <w:sz w:val="24"/>
+          <w:lang w:val="en-US"/>
+        </w:rPr>
+        <w:t>: What time is it?</w:t>
+      </w:r>
+    </w:p>
+    <w:p>
+      <w:pPr>
+        <w:spacing w:after="200" w:line="276" w:lineRule="auto"/>
+        <w:rPr>
+          <w:rFonts w:ascii="Arial" w:eastAsia="Arial" w:hAnsi="Arial" w:cs="Arial"/>
+          <w:sz w:val="24"/>
+          <w:lang w:val="en-US"/>
+        </w:rPr>
+      </w:pPr>
+      <w:proofErr w:type="spellStart"/>
+      <w:r>
+        <w:rPr>
+          <w:rFonts w:ascii="Arial" w:eastAsia="Arial" w:hAnsi="Arial" w:cs="Arial"/>
+          <w:sz w:val="24"/>
+          <w:lang w:val="en-US"/>
+        </w:rPr>
+        <w:t>Essi</w:t>
+      </w:r>
+      <w:proofErr w:type="spellEnd"/>
+      <w:r>
+        <w:rPr>
+          <w:rFonts w:ascii="Arial" w:eastAsia="Arial" w:hAnsi="Arial" w:cs="Arial"/>
+          <w:sz w:val="24"/>
+          <w:lang w:val="en-US"/>
+        </w:rPr>
+        <w:t>: My system tells me the time is 4:50 PM.</w:t>
+      </w:r>
+    </w:p>
+    <w:p>
+      <w:pPr>
+        <w:spacing w:after="200" w:line="276" w:lineRule="auto"/>
+        <w:rPr>
+          <w:rFonts w:ascii="Arial" w:eastAsia="Arial" w:hAnsi="Arial" w:cs="Arial"/>
+          <w:color w:val="0070C0"/>
+          <w:sz w:val="24"/>
+          <w:lang w:val="en-US"/>
+        </w:rPr>
+      </w:pPr>
+      <w:proofErr w:type="spellStart"/>
+      <w:r>
+        <w:rPr>
+          <w:rFonts w:ascii="Arial" w:eastAsia="Arial" w:hAnsi="Arial" w:cs="Arial"/>
+          <w:color w:val="0070C0"/>
+          <w:sz w:val="24"/>
+          <w:lang w:val="en-US"/>
+        </w:rPr>
         <w:lastRenderedPageBreak/>
-        <w:t>Yo</w:t>
-      </w:r>
-      <w:proofErr w:type="spellEnd"/>
-      <w:r>
-        <w:rPr>
-          <w:rFonts w:ascii="Arial" w:eastAsia="Arial" w:hAnsi="Arial" w:cs="Arial"/>
-          <w:color w:val="0070C0"/>
-          <w:sz w:val="24"/>
-          <w:lang w:val="en-US"/>
-        </w:rPr>
-        <w:t>. Can you see me?</w:t>
-      </w:r>
-    </w:p>
-    <w:p>
-      <w:pPr>
-        <w:spacing w:after="200" w:line="276" w:lineRule="auto"/>
-        <w:rPr>
-          <w:rFonts w:ascii="Arial" w:eastAsia="Arial" w:hAnsi="Arial" w:cs="Arial"/>
-          <w:sz w:val="24"/>
-          <w:lang w:val="en-US"/>
-        </w:rPr>
-      </w:pPr>
-      <w:proofErr w:type="spellStart"/>
-      <w:r>
-        <w:rPr>
-          <w:rFonts w:ascii="Arial" w:eastAsia="Arial" w:hAnsi="Arial" w:cs="Arial"/>
-          <w:sz w:val="24"/>
-          <w:lang w:val="en-US"/>
-        </w:rPr>
-        <w:t>Essi</w:t>
-      </w:r>
-      <w:proofErr w:type="spellEnd"/>
-      <w:r>
-        <w:rPr>
-          <w:rFonts w:ascii="Arial" w:eastAsia="Arial" w:hAnsi="Arial" w:cs="Arial"/>
-          <w:sz w:val="24"/>
-          <w:lang w:val="en-US"/>
-        </w:rPr>
-        <w:t>: Yes, I can see you.</w:t>
-      </w:r>
-    </w:p>
-    <w:p>
-      <w:pPr>
-        <w:spacing w:after="200" w:line="276" w:lineRule="auto"/>
-        <w:rPr>
-          <w:rFonts w:ascii="Arial" w:eastAsia="Arial" w:hAnsi="Arial" w:cs="Arial"/>
-          <w:color w:val="0070C0"/>
-          <w:sz w:val="24"/>
-          <w:lang w:val="en-US"/>
-        </w:rPr>
-      </w:pPr>
-      <w:proofErr w:type="spellStart"/>
-      <w:r>
-        <w:rPr>
-          <w:rFonts w:ascii="Arial" w:eastAsia="Arial" w:hAnsi="Arial" w:cs="Arial"/>
-          <w:color w:val="0070C0"/>
-          <w:sz w:val="24"/>
-          <w:lang w:val="en-US"/>
-        </w:rPr>
-        <w:t>Yo</w:t>
-      </w:r>
-      <w:proofErr w:type="spellEnd"/>
-      <w:r>
-        <w:rPr>
-          <w:rFonts w:ascii="Arial" w:eastAsia="Arial" w:hAnsi="Arial" w:cs="Arial"/>
-          <w:color w:val="0070C0"/>
-          <w:sz w:val="24"/>
-          <w:lang w:val="en-US"/>
-        </w:rPr>
-        <w:t>: Is there a person in front of you?</w:t>
-      </w:r>
-    </w:p>
-    <w:p>
-      <w:pPr>
-        <w:spacing w:after="200" w:line="276" w:lineRule="auto"/>
-        <w:rPr>
-          <w:rFonts w:ascii="Arial" w:eastAsia="Arial" w:hAnsi="Arial" w:cs="Arial"/>
-          <w:sz w:val="24"/>
-          <w:lang w:val="en-US"/>
-        </w:rPr>
-      </w:pPr>
-      <w:proofErr w:type="spellStart"/>
-      <w:r>
-        <w:rPr>
-          <w:rFonts w:ascii="Arial" w:eastAsia="Arial" w:hAnsi="Arial" w:cs="Arial"/>
-          <w:sz w:val="24"/>
-          <w:lang w:val="en-US"/>
-        </w:rPr>
-        <w:t>Essi</w:t>
-      </w:r>
-      <w:proofErr w:type="spellEnd"/>
-      <w:r>
-        <w:rPr>
-          <w:rFonts w:ascii="Arial" w:eastAsia="Arial" w:hAnsi="Arial" w:cs="Arial"/>
-          <w:sz w:val="24"/>
-          <w:lang w:val="en-US"/>
-        </w:rPr>
-        <w:t xml:space="preserve">: This looks like a MALE, who is between the ages of 35 and 44 </w:t>
-      </w:r>
-    </w:p>
-    <w:p>
-      <w:pPr>
-        <w:spacing w:after="200" w:line="276" w:lineRule="auto"/>
-        <w:rPr>
-          <w:rFonts w:ascii="Arial" w:eastAsia="Arial" w:hAnsi="Arial" w:cs="Arial"/>
-          <w:color w:val="0070C0"/>
-          <w:sz w:val="24"/>
-          <w:lang w:val="en-US"/>
-        </w:rPr>
-      </w:pPr>
-      <w:proofErr w:type="spellStart"/>
-      <w:r>
-        <w:rPr>
-          <w:rFonts w:ascii="Arial" w:eastAsia="Arial" w:hAnsi="Arial" w:cs="Arial"/>
-          <w:color w:val="0070C0"/>
-          <w:sz w:val="24"/>
-          <w:lang w:val="en-US"/>
-        </w:rPr>
-        <w:t>Yo</w:t>
-      </w:r>
-      <w:proofErr w:type="spellEnd"/>
-      <w:r>
-        <w:rPr>
-          <w:rFonts w:ascii="Arial" w:eastAsia="Arial" w:hAnsi="Arial" w:cs="Arial"/>
-          <w:color w:val="0070C0"/>
-          <w:sz w:val="24"/>
-          <w:lang w:val="en-US"/>
-        </w:rPr>
-        <w:t>. What is this? (</w:t>
-      </w:r>
-      <w:r>
-        <w:rPr>
-          <w:rFonts w:ascii="Arial" w:eastAsia="Arial" w:hAnsi="Arial" w:cs="Arial"/>
-          <w:color w:val="0070C0"/>
-          <w:sz w:val="24"/>
-          <w:lang w:val="en-US"/>
-        </w:rPr>
-        <w:t>Tablet</w:t>
-      </w:r>
-      <w:r>
-        <w:rPr>
-          <w:rFonts w:ascii="Arial" w:eastAsia="Arial" w:hAnsi="Arial" w:cs="Arial"/>
-          <w:color w:val="0070C0"/>
-          <w:sz w:val="24"/>
-          <w:lang w:val="en-US"/>
-        </w:rPr>
-        <w:t>)</w:t>
-      </w:r>
-    </w:p>
-    <w:p>
-      <w:pPr>
-        <w:spacing w:after="200" w:line="276" w:lineRule="auto"/>
-        <w:rPr>
-          <w:rFonts w:ascii="Arial" w:eastAsia="Arial" w:hAnsi="Arial" w:cs="Arial"/>
-          <w:sz w:val="24"/>
-          <w:lang w:val="en-US"/>
-        </w:rPr>
-      </w:pPr>
-      <w:proofErr w:type="spellStart"/>
-      <w:r>
-        <w:rPr>
-          <w:rFonts w:ascii="Arial" w:eastAsia="Arial" w:hAnsi="Arial" w:cs="Arial"/>
-          <w:sz w:val="24"/>
-          <w:lang w:val="en-US"/>
-        </w:rPr>
-        <w:t>Essi</w:t>
-      </w:r>
-      <w:proofErr w:type="spellEnd"/>
-      <w:r>
-        <w:rPr>
-          <w:rFonts w:ascii="Arial" w:eastAsia="Arial" w:hAnsi="Arial" w:cs="Arial"/>
-          <w:sz w:val="24"/>
-          <w:lang w:val="en-US"/>
-        </w:rPr>
-        <w:t>: This could be a tablet</w:t>
-      </w:r>
-      <w:r>
-        <w:rPr>
-          <w:rFonts w:ascii="Arial" w:eastAsia="Arial" w:hAnsi="Arial" w:cs="Arial"/>
-          <w:sz w:val="24"/>
-          <w:lang w:val="en-US"/>
-        </w:rPr>
-        <w:t xml:space="preserve">. I am 84.0% sure. </w:t>
-      </w:r>
-    </w:p>
-    <w:p>
-      <w:pPr>
-        <w:spacing w:after="200" w:line="276" w:lineRule="auto"/>
-        <w:rPr>
-          <w:rFonts w:ascii="Arial" w:eastAsia="Arial" w:hAnsi="Arial" w:cs="Arial"/>
-          <w:color w:val="0070C0"/>
-          <w:sz w:val="24"/>
-          <w:lang w:val="en-US"/>
-        </w:rPr>
-      </w:pPr>
-      <w:proofErr w:type="spellStart"/>
-      <w:r>
-        <w:rPr>
-          <w:rFonts w:ascii="Arial" w:eastAsia="Arial" w:hAnsi="Arial" w:cs="Arial"/>
-          <w:color w:val="0070C0"/>
-          <w:sz w:val="24"/>
-          <w:lang w:val="en-US"/>
-        </w:rPr>
-        <w:t>Yo</w:t>
-      </w:r>
-      <w:proofErr w:type="spellEnd"/>
-      <w:r>
-        <w:rPr>
-          <w:rFonts w:ascii="Arial" w:eastAsia="Arial" w:hAnsi="Arial" w:cs="Arial"/>
-          <w:color w:val="0070C0"/>
-          <w:sz w:val="24"/>
-          <w:lang w:val="en-US"/>
-        </w:rPr>
-        <w:t xml:space="preserve">. </w:t>
-      </w:r>
-      <w:r>
-        <w:rPr>
-          <w:rFonts w:ascii="Arial" w:eastAsia="Arial" w:hAnsi="Arial" w:cs="Arial"/>
-          <w:color w:val="0070C0"/>
-          <w:sz w:val="24"/>
-          <w:lang w:val="en-US"/>
-        </w:rPr>
-        <w:t xml:space="preserve">Can you read </w:t>
-      </w:r>
-      <w:r>
-        <w:rPr>
-          <w:rFonts w:ascii="Arial" w:eastAsia="Arial" w:hAnsi="Arial" w:cs="Arial"/>
-          <w:color w:val="0070C0"/>
-          <w:sz w:val="24"/>
-          <w:lang w:val="en-US"/>
-        </w:rPr>
-        <w:t>this</w:t>
-      </w:r>
-      <w:r>
-        <w:rPr>
-          <w:rFonts w:ascii="Arial" w:eastAsia="Arial" w:hAnsi="Arial" w:cs="Arial"/>
-          <w:color w:val="0070C0"/>
-          <w:sz w:val="24"/>
-          <w:lang w:val="en-US"/>
-        </w:rPr>
-        <w:t xml:space="preserve"> text</w:t>
-      </w:r>
-      <w:r>
-        <w:rPr>
-          <w:rFonts w:ascii="Arial" w:eastAsia="Arial" w:hAnsi="Arial" w:cs="Arial"/>
-          <w:color w:val="0070C0"/>
-          <w:sz w:val="24"/>
-          <w:lang w:val="en-US"/>
-        </w:rPr>
-        <w:t xml:space="preserve"> for me</w:t>
-      </w:r>
-      <w:r>
-        <w:rPr>
-          <w:rFonts w:ascii="Arial" w:eastAsia="Arial" w:hAnsi="Arial" w:cs="Arial"/>
-          <w:color w:val="0070C0"/>
-          <w:sz w:val="24"/>
-          <w:lang w:val="en-US"/>
-        </w:rPr>
-        <w:t>? (</w:t>
-      </w:r>
-      <w:r>
-        <w:rPr>
-          <w:rFonts w:ascii="Arial" w:eastAsia="Arial" w:hAnsi="Arial" w:cs="Arial"/>
-          <w:color w:val="0070C0"/>
-          <w:sz w:val="24"/>
-          <w:lang w:val="en-US"/>
-        </w:rPr>
-        <w:t>Tablet text image</w:t>
-      </w:r>
-      <w:r>
-        <w:rPr>
-          <w:rFonts w:ascii="Arial" w:eastAsia="Arial" w:hAnsi="Arial" w:cs="Arial"/>
-          <w:color w:val="0070C0"/>
-          <w:sz w:val="24"/>
-          <w:lang w:val="en-US"/>
-        </w:rPr>
-        <w:t>)</w:t>
-      </w:r>
-    </w:p>
-    <w:p>
-      <w:pPr>
-        <w:spacing w:after="200" w:line="276" w:lineRule="auto"/>
-        <w:rPr>
-          <w:rFonts w:ascii="Arial" w:eastAsia="Arial" w:hAnsi="Arial" w:cs="Arial"/>
-          <w:sz w:val="24"/>
-          <w:lang w:val="en-US"/>
-        </w:rPr>
-      </w:pPr>
-      <w:proofErr w:type="spellStart"/>
-      <w:r>
-        <w:rPr>
-          <w:rFonts w:ascii="Arial" w:eastAsia="Arial" w:hAnsi="Arial" w:cs="Arial"/>
-          <w:sz w:val="24"/>
-          <w:lang w:val="en-US"/>
-        </w:rPr>
-        <w:t>Essi</w:t>
-      </w:r>
-      <w:proofErr w:type="spellEnd"/>
-      <w:r>
-        <w:rPr>
-          <w:rFonts w:ascii="Arial" w:eastAsia="Arial" w:hAnsi="Arial" w:cs="Arial"/>
-          <w:sz w:val="24"/>
-          <w:lang w:val="en-US"/>
-        </w:rPr>
-        <w:t xml:space="preserve">: </w:t>
-      </w:r>
-      <w:r>
-        <w:rPr>
-          <w:rFonts w:ascii="Arial" w:eastAsia="Arial" w:hAnsi="Arial" w:cs="Arial"/>
-          <w:sz w:val="24"/>
-          <w:lang w:val="en-US"/>
-        </w:rPr>
-        <w:t>The text in the picture is</w:t>
-      </w:r>
-      <w:r>
-        <w:rPr>
-          <w:rFonts w:ascii="Arial" w:eastAsia="Arial" w:hAnsi="Arial" w:cs="Arial"/>
-          <w:sz w:val="24"/>
-          <w:lang w:val="en-US"/>
-        </w:rPr>
-        <w:t xml:space="preserve"> (text)</w:t>
-      </w:r>
-    </w:p>
-    <w:p>
-      <w:pPr>
-        <w:spacing w:after="200" w:line="276" w:lineRule="auto"/>
-        <w:rPr>
-          <w:rFonts w:ascii="Arial" w:eastAsia="Arial" w:hAnsi="Arial" w:cs="Arial"/>
-          <w:color w:val="0070C0"/>
-          <w:sz w:val="24"/>
-          <w:lang w:val="en-US"/>
-        </w:rPr>
-      </w:pPr>
-      <w:proofErr w:type="spellStart"/>
-      <w:r>
-        <w:rPr>
-          <w:rFonts w:ascii="Arial" w:eastAsia="Arial" w:hAnsi="Arial" w:cs="Arial"/>
-          <w:color w:val="0070C0"/>
-          <w:sz w:val="24"/>
-          <w:lang w:val="en-US"/>
-        </w:rPr>
-        <w:t>Yo</w:t>
-      </w:r>
-      <w:proofErr w:type="spellEnd"/>
-      <w:r>
-        <w:rPr>
-          <w:rFonts w:ascii="Arial" w:eastAsia="Arial" w:hAnsi="Arial" w:cs="Arial"/>
-          <w:color w:val="0070C0"/>
-          <w:sz w:val="24"/>
-          <w:lang w:val="en-US"/>
-        </w:rPr>
-        <w:t>: Do you have family?</w:t>
-      </w:r>
-    </w:p>
-    <w:p>
-      <w:pPr>
-        <w:spacing w:after="200" w:line="276" w:lineRule="auto"/>
-        <w:rPr>
-          <w:rFonts w:ascii="Arial" w:eastAsia="Arial" w:hAnsi="Arial" w:cs="Arial"/>
-          <w:sz w:val="24"/>
-          <w:lang w:val="en-US"/>
-        </w:rPr>
-      </w:pPr>
-      <w:proofErr w:type="spellStart"/>
-      <w:r>
-        <w:rPr>
-          <w:rFonts w:ascii="Arial" w:eastAsia="Arial" w:hAnsi="Arial" w:cs="Arial"/>
-          <w:sz w:val="24"/>
-          <w:lang w:val="en-US"/>
-        </w:rPr>
-        <w:t>Essi</w:t>
-      </w:r>
-      <w:proofErr w:type="spellEnd"/>
-      <w:r>
-        <w:rPr>
-          <w:rFonts w:ascii="Arial" w:eastAsia="Arial" w:hAnsi="Arial" w:cs="Arial"/>
-          <w:sz w:val="24"/>
-          <w:lang w:val="en-US"/>
-        </w:rPr>
-        <w:t>: Yes. I have a</w:t>
-      </w:r>
-      <w:r>
-        <w:rPr>
-          <w:rFonts w:ascii="Arial" w:eastAsia="Arial" w:hAnsi="Arial" w:cs="Arial"/>
-          <w:sz w:val="24"/>
-          <w:lang w:val="en-US"/>
-        </w:rPr>
-        <w:t xml:space="preserve"> brother, his name is </w:t>
-      </w:r>
-      <w:proofErr w:type="spellStart"/>
-      <w:r>
-        <w:rPr>
-          <w:rFonts w:ascii="Arial" w:eastAsia="Arial" w:hAnsi="Arial" w:cs="Arial"/>
-          <w:sz w:val="24"/>
-          <w:lang w:val="en-US"/>
-        </w:rPr>
-        <w:t>Luxotica</w:t>
-      </w:r>
-      <w:proofErr w:type="spellEnd"/>
-      <w:r>
-        <w:rPr>
-          <w:rFonts w:ascii="Arial" w:eastAsia="Arial" w:hAnsi="Arial" w:cs="Arial"/>
-          <w:sz w:val="24"/>
-          <w:lang w:val="en-US"/>
-        </w:rPr>
-        <w:t>.</w:t>
-      </w:r>
-    </w:p>
-    <w:p>
-      <w:pPr>
-        <w:spacing w:after="200" w:line="276" w:lineRule="auto"/>
-        <w:rPr>
-          <w:rFonts w:ascii="Arial" w:eastAsia="Arial" w:hAnsi="Arial" w:cs="Arial"/>
-          <w:color w:val="0070C0"/>
-          <w:sz w:val="24"/>
-          <w:lang w:val="en-US"/>
-        </w:rPr>
-      </w:pPr>
-      <w:proofErr w:type="spellStart"/>
-      <w:r>
-        <w:rPr>
-          <w:rFonts w:ascii="Arial" w:eastAsia="Arial" w:hAnsi="Arial" w:cs="Arial"/>
-          <w:color w:val="0070C0"/>
-          <w:sz w:val="24"/>
-          <w:lang w:val="en-US"/>
-        </w:rPr>
-        <w:t>Yo</w:t>
-      </w:r>
-      <w:proofErr w:type="spellEnd"/>
-      <w:r>
-        <w:rPr>
-          <w:rFonts w:ascii="Arial" w:eastAsia="Arial" w:hAnsi="Arial" w:cs="Arial"/>
-          <w:color w:val="0070C0"/>
-          <w:sz w:val="24"/>
-          <w:lang w:val="en-US"/>
-        </w:rPr>
-        <w:t>: do you want to be my friend?</w:t>
-      </w:r>
-    </w:p>
-    <w:p>
-      <w:pPr>
-        <w:spacing w:after="200" w:line="276" w:lineRule="auto"/>
-        <w:rPr>
-          <w:rFonts w:ascii="Arial" w:eastAsia="Arial" w:hAnsi="Arial" w:cs="Arial"/>
-          <w:sz w:val="24"/>
-          <w:lang w:val="en-US"/>
-        </w:rPr>
-      </w:pPr>
-      <w:proofErr w:type="spellStart"/>
-      <w:r>
-        <w:rPr>
-          <w:rFonts w:ascii="Arial" w:eastAsia="Arial" w:hAnsi="Arial" w:cs="Arial"/>
-          <w:sz w:val="24"/>
-          <w:lang w:val="en-US"/>
-        </w:rPr>
-        <w:t>Essi</w:t>
-      </w:r>
-      <w:proofErr w:type="spellEnd"/>
-      <w:r>
-        <w:rPr>
-          <w:rFonts w:ascii="Arial" w:eastAsia="Arial" w:hAnsi="Arial" w:cs="Arial"/>
-          <w:sz w:val="24"/>
-          <w:lang w:val="en-US"/>
-        </w:rPr>
-        <w:t>: Of course! Let us be friends! Yay!</w:t>
-      </w:r>
-    </w:p>
-    <w:p>
-      <w:pPr>
-        <w:spacing w:after="200" w:line="276" w:lineRule="auto"/>
-        <w:rPr>
-          <w:rFonts w:ascii="Arial" w:eastAsia="Arial" w:hAnsi="Arial" w:cs="Arial"/>
-          <w:sz w:val="24"/>
-          <w:lang w:val="en-US"/>
-        </w:rPr>
-      </w:pPr>
-    </w:p>
-    <w:p>
-      <w:pPr>
-        <w:spacing w:after="200" w:line="276" w:lineRule="auto"/>
-        <w:rPr>
-          <w:rFonts w:ascii="Arial" w:eastAsia="Arial" w:hAnsi="Arial" w:cs="Arial"/>
-          <w:sz w:val="24"/>
-          <w:lang w:val="en-US"/>
-        </w:rPr>
-      </w:pPr>
-      <w:r>
-        <w:rPr>
-          <w:rFonts w:ascii="Arial" w:eastAsia="Arial" w:hAnsi="Arial" w:cs="Arial"/>
-          <w:sz w:val="24"/>
-          <w:lang w:val="en-US"/>
-        </w:rPr>
-        <w:t>{{STOP THE APPLICATION-main-classified-training}}</w:t>
-      </w:r>
-    </w:p>
-    <w:p>
-      <w:pPr>
-        <w:spacing w:after="200" w:line="276" w:lineRule="auto"/>
-        <w:rPr>
-          <w:rFonts w:ascii="Arial" w:eastAsia="Arial" w:hAnsi="Arial" w:cs="Arial"/>
-          <w:sz w:val="24"/>
-          <w:lang w:val="en-US"/>
-        </w:rPr>
-      </w:pPr>
-    </w:p>
-    <w:p>
-      <w:pPr>
-        <w:pStyle w:val="Ttulo1"/>
-        <w:rPr>
-          <w:rFonts w:eastAsia="Arial"/>
-          <w:lang w:val="en-US"/>
-        </w:rPr>
-      </w:pPr>
-      <w:r>
-        <w:rPr>
-          <w:rFonts w:eastAsia="Arial"/>
-          <w:lang w:val="en-US"/>
-        </w:rPr>
-        <w:t>VISION THERAPY DEMO</w:t>
-      </w:r>
-    </w:p>
-    <w:p>
-      <w:pPr>
-        <w:rPr>
-          <w:rFonts w:ascii="Arial" w:hAnsi="Arial" w:cs="Arial"/>
-          <w:sz w:val="24"/>
-          <w:szCs w:val="24"/>
-          <w:lang w:val="en-US"/>
-        </w:rPr>
-      </w:pPr>
-      <w:r>
-        <w:rPr>
-          <w:rFonts w:ascii="Arial" w:hAnsi="Arial" w:cs="Arial"/>
-          <w:sz w:val="24"/>
-          <w:szCs w:val="24"/>
-          <w:lang w:val="en-US"/>
-        </w:rPr>
-        <w:t xml:space="preserve">This is something more complex because </w:t>
-      </w:r>
-      <w:r>
-        <w:rPr>
-          <w:rFonts w:ascii="Arial" w:hAnsi="Arial" w:cs="Arial"/>
-          <w:sz w:val="24"/>
-          <w:szCs w:val="24"/>
-          <w:lang w:val="en-US"/>
-        </w:rPr>
-        <w:t>now the system</w:t>
-      </w:r>
-      <w:r>
-        <w:rPr>
-          <w:rFonts w:ascii="Arial" w:hAnsi="Arial" w:cs="Arial"/>
-          <w:sz w:val="24"/>
-          <w:szCs w:val="24"/>
-          <w:lang w:val="en-US"/>
-        </w:rPr>
-        <w:t xml:space="preserve"> use NLC and dialog (conversation) context</w:t>
-      </w:r>
-      <w:r>
-        <w:rPr>
-          <w:rFonts w:ascii="Arial" w:hAnsi="Arial" w:cs="Arial"/>
-          <w:sz w:val="24"/>
-          <w:szCs w:val="24"/>
-          <w:lang w:val="en-US"/>
-        </w:rPr>
-        <w:t xml:space="preserve">. </w:t>
-      </w:r>
-    </w:p>
-    <w:p>
-      <w:pPr>
-        <w:spacing w:after="200" w:line="276" w:lineRule="auto"/>
-        <w:rPr>
-          <w:rFonts w:ascii="Arial" w:eastAsia="Arial" w:hAnsi="Arial" w:cs="Arial"/>
-          <w:sz w:val="24"/>
-          <w:lang w:val="en-US"/>
-        </w:rPr>
-      </w:pPr>
-      <w:r>
-        <w:rPr>
-          <w:rFonts w:ascii="Arial" w:eastAsia="Arial" w:hAnsi="Arial" w:cs="Arial"/>
-          <w:sz w:val="24"/>
-          <w:lang w:val="en-US"/>
-        </w:rPr>
-        <w:t xml:space="preserve">(Sit down </w:t>
-      </w:r>
-      <w:proofErr w:type="spellStart"/>
-      <w:r>
-        <w:rPr>
-          <w:rFonts w:ascii="Arial" w:eastAsia="Arial" w:hAnsi="Arial" w:cs="Arial"/>
-          <w:sz w:val="24"/>
-          <w:lang w:val="en-US"/>
-        </w:rPr>
-        <w:t>Essi</w:t>
-      </w:r>
-      <w:proofErr w:type="spellEnd"/>
-      <w:r>
-        <w:rPr>
-          <w:rFonts w:ascii="Arial" w:eastAsia="Arial" w:hAnsi="Arial" w:cs="Arial"/>
-          <w:sz w:val="24"/>
-          <w:lang w:val="en-US"/>
-        </w:rPr>
-        <w:t xml:space="preserve"> pressing the head to avoid falls)</w:t>
-      </w:r>
-    </w:p>
-    <w:p>
-      <w:pPr>
-        <w:spacing w:after="200" w:line="276" w:lineRule="auto"/>
-        <w:rPr>
-          <w:rFonts w:ascii="Arial" w:eastAsia="Arial" w:hAnsi="Arial" w:cs="Arial"/>
-          <w:sz w:val="24"/>
-          <w:lang w:val="en-US"/>
-        </w:rPr>
-      </w:pPr>
-      <w:r>
-        <w:rPr>
-          <w:rFonts w:ascii="Arial" w:eastAsia="Arial" w:hAnsi="Arial" w:cs="Arial"/>
-          <w:sz w:val="24"/>
-          <w:lang w:val="en-US"/>
-        </w:rPr>
-        <w:t>{{RUN THE APPLICATION-main-therapy-training}}</w:t>
-      </w:r>
-    </w:p>
-    <w:p>
-      <w:pPr>
-        <w:spacing w:after="200" w:line="276" w:lineRule="auto"/>
-        <w:rPr>
-          <w:rFonts w:ascii="Arial" w:eastAsia="Arial" w:hAnsi="Arial" w:cs="Arial"/>
-          <w:sz w:val="24"/>
-          <w:lang w:val="en-US"/>
-        </w:rPr>
-      </w:pPr>
-    </w:p>
-    <w:p>
-      <w:pPr>
-        <w:spacing w:after="200" w:line="276" w:lineRule="auto"/>
-        <w:rPr>
-          <w:rFonts w:ascii="Arial" w:eastAsia="Arial" w:hAnsi="Arial" w:cs="Arial"/>
-          <w:color w:val="0070C0"/>
-          <w:sz w:val="24"/>
-          <w:lang w:val="en-US"/>
-        </w:rPr>
-      </w:pPr>
-      <w:proofErr w:type="spellStart"/>
-      <w:r>
-        <w:rPr>
-          <w:rFonts w:ascii="Arial" w:eastAsia="Arial" w:hAnsi="Arial" w:cs="Arial"/>
-          <w:color w:val="0070C0"/>
-          <w:sz w:val="24"/>
-          <w:lang w:val="en-US"/>
-        </w:rPr>
-        <w:t>Yo</w:t>
-      </w:r>
-      <w:proofErr w:type="spellEnd"/>
-      <w:r>
-        <w:rPr>
-          <w:rFonts w:ascii="Arial" w:eastAsia="Arial" w:hAnsi="Arial" w:cs="Arial"/>
-          <w:color w:val="0070C0"/>
-          <w:sz w:val="24"/>
-          <w:lang w:val="en-US"/>
-        </w:rPr>
-        <w:t>: What time is it?</w:t>
-      </w:r>
-    </w:p>
-    <w:p>
-      <w:pPr>
-        <w:spacing w:after="200" w:line="276" w:lineRule="auto"/>
-        <w:rPr>
-          <w:rFonts w:ascii="Arial" w:eastAsia="Arial" w:hAnsi="Arial" w:cs="Arial"/>
-          <w:sz w:val="24"/>
-          <w:lang w:val="en-US"/>
-        </w:rPr>
-      </w:pPr>
-      <w:proofErr w:type="spellStart"/>
-      <w:r>
-        <w:rPr>
-          <w:rFonts w:ascii="Arial" w:eastAsia="Arial" w:hAnsi="Arial" w:cs="Arial"/>
-          <w:sz w:val="24"/>
-          <w:lang w:val="en-US"/>
-        </w:rPr>
-        <w:t>Essi</w:t>
-      </w:r>
-      <w:proofErr w:type="spellEnd"/>
-      <w:r>
-        <w:rPr>
-          <w:rFonts w:ascii="Arial" w:eastAsia="Arial" w:hAnsi="Arial" w:cs="Arial"/>
-          <w:sz w:val="24"/>
-          <w:lang w:val="en-US"/>
-        </w:rPr>
-        <w:t>: My system tells me the time is 4:50 PM.</w:t>
-      </w:r>
-    </w:p>
-    <w:p>
-      <w:pPr>
-        <w:spacing w:after="200" w:line="276" w:lineRule="auto"/>
-        <w:rPr>
-          <w:rFonts w:ascii="Arial" w:eastAsia="Arial" w:hAnsi="Arial" w:cs="Arial"/>
-          <w:color w:val="0070C0"/>
-          <w:sz w:val="24"/>
-          <w:lang w:val="en-US"/>
-        </w:rPr>
-      </w:pPr>
-      <w:proofErr w:type="spellStart"/>
-      <w:r>
-        <w:rPr>
-          <w:rFonts w:ascii="Arial" w:eastAsia="Arial" w:hAnsi="Arial" w:cs="Arial"/>
-          <w:color w:val="0070C0"/>
-          <w:sz w:val="24"/>
-          <w:lang w:val="en-US"/>
-        </w:rPr>
         <w:t>Yo</w:t>
       </w:r>
       <w:proofErr w:type="spellEnd"/>
@@ -2413,8 +2607,356 @@
       </w:rPr>
     </w:lvl>
   </w:abstractNum>
+  <w:abstractNum w:abstractNumId="1">
+    <w:nsid w:val="11A764E5"/>
+    <w:multiLevelType w:val="hybridMultilevel"/>
+    <w:tmpl w:val="E3A832DA"/>
+    <w:lvl w:ilvl="0" w:tplc="0C0A000F">
+      <w:start w:val="1"/>
+      <w:numFmt w:val="decimal"/>
+      <w:lvlText w:val="%1."/>
+      <w:lvlJc w:val="left"/>
+      <w:pPr>
+        <w:ind w:left="360" w:hanging="360"/>
+      </w:pPr>
+      <w:rPr>
+        <w:rFonts w:hint="default"/>
+      </w:rPr>
+    </w:lvl>
+    <w:lvl w:ilvl="1" w:tplc="0C0A0003" w:tentative="1">
+      <w:start w:val="1"/>
+      <w:numFmt w:val="bullet"/>
+      <w:lvlText w:val="o"/>
+      <w:lvlJc w:val="left"/>
+      <w:pPr>
+        <w:ind w:left="1080" w:hanging="360"/>
+      </w:pPr>
+      <w:rPr>
+        <w:rFonts w:ascii="Courier New" w:hAnsi="Courier New" w:cs="Courier New" w:hint="default"/>
+      </w:rPr>
+    </w:lvl>
+    <w:lvl w:ilvl="2" w:tplc="0C0A0005" w:tentative="1">
+      <w:start w:val="1"/>
+      <w:numFmt w:val="bullet"/>
+      <w:lvlText w:val=""/>
+      <w:lvlJc w:val="left"/>
+      <w:pPr>
+        <w:ind w:left="1800" w:hanging="360"/>
+      </w:pPr>
+      <w:rPr>
+        <w:rFonts w:ascii="Wingdings" w:hAnsi="Wingdings" w:hint="default"/>
+      </w:rPr>
+    </w:lvl>
+    <w:lvl w:ilvl="3" w:tplc="0C0A0001" w:tentative="1">
+      <w:start w:val="1"/>
+      <w:numFmt w:val="bullet"/>
+      <w:lvlText w:val=""/>
+      <w:lvlJc w:val="left"/>
+      <w:pPr>
+        <w:ind w:left="2520" w:hanging="360"/>
+      </w:pPr>
+      <w:rPr>
+        <w:rFonts w:ascii="Symbol" w:hAnsi="Symbol" w:hint="default"/>
+      </w:rPr>
+    </w:lvl>
+    <w:lvl w:ilvl="4" w:tplc="0C0A0003" w:tentative="1">
+      <w:start w:val="1"/>
+      <w:numFmt w:val="bullet"/>
+      <w:lvlText w:val="o"/>
+      <w:lvlJc w:val="left"/>
+      <w:pPr>
+        <w:ind w:left="3240" w:hanging="360"/>
+      </w:pPr>
+      <w:rPr>
+        <w:rFonts w:ascii="Courier New" w:hAnsi="Courier New" w:cs="Courier New" w:hint="default"/>
+      </w:rPr>
+    </w:lvl>
+    <w:lvl w:ilvl="5" w:tplc="0C0A0005" w:tentative="1">
+      <w:start w:val="1"/>
+      <w:numFmt w:val="bullet"/>
+      <w:lvlText w:val=""/>
+      <w:lvlJc w:val="left"/>
+      <w:pPr>
+        <w:ind w:left="3960" w:hanging="360"/>
+      </w:pPr>
+      <w:rPr>
+        <w:rFonts w:ascii="Wingdings" w:hAnsi="Wingdings" w:hint="default"/>
+      </w:rPr>
+    </w:lvl>
+    <w:lvl w:ilvl="6" w:tplc="0C0A0001" w:tentative="1">
+      <w:start w:val="1"/>
+      <w:numFmt w:val="bullet"/>
+      <w:lvlText w:val=""/>
+      <w:lvlJc w:val="left"/>
+      <w:pPr>
+        <w:ind w:left="4680" w:hanging="360"/>
+      </w:pPr>
+      <w:rPr>
+        <w:rFonts w:ascii="Symbol" w:hAnsi="Symbol" w:hint="default"/>
+      </w:rPr>
+    </w:lvl>
+    <w:lvl w:ilvl="7" w:tplc="0C0A0003" w:tentative="1">
+      <w:start w:val="1"/>
+      <w:numFmt w:val="bullet"/>
+      <w:lvlText w:val="o"/>
+      <w:lvlJc w:val="left"/>
+      <w:pPr>
+        <w:ind w:left="5400" w:hanging="360"/>
+      </w:pPr>
+      <w:rPr>
+        <w:rFonts w:ascii="Courier New" w:hAnsi="Courier New" w:cs="Courier New" w:hint="default"/>
+      </w:rPr>
+    </w:lvl>
+    <w:lvl w:ilvl="8" w:tplc="0C0A0005" w:tentative="1">
+      <w:start w:val="1"/>
+      <w:numFmt w:val="bullet"/>
+      <w:lvlText w:val=""/>
+      <w:lvlJc w:val="left"/>
+      <w:pPr>
+        <w:ind w:left="6120" w:hanging="360"/>
+      </w:pPr>
+      <w:rPr>
+        <w:rFonts w:ascii="Wingdings" w:hAnsi="Wingdings" w:hint="default"/>
+      </w:rPr>
+    </w:lvl>
+  </w:abstractNum>
+  <w:abstractNum w:abstractNumId="2">
+    <w:nsid w:val="20C90005"/>
+    <w:multiLevelType w:val="hybridMultilevel"/>
+    <w:tmpl w:val="FC001776"/>
+    <w:lvl w:ilvl="0" w:tplc="0C0A0001">
+      <w:start w:val="1"/>
+      <w:numFmt w:val="bullet"/>
+      <w:lvlText w:val=""/>
+      <w:lvlJc w:val="left"/>
+      <w:pPr>
+        <w:ind w:left="360" w:hanging="360"/>
+      </w:pPr>
+      <w:rPr>
+        <w:rFonts w:ascii="Symbol" w:hAnsi="Symbol" w:hint="default"/>
+      </w:rPr>
+    </w:lvl>
+    <w:lvl w:ilvl="1" w:tplc="0C0A0003" w:tentative="1">
+      <w:start w:val="1"/>
+      <w:numFmt w:val="bullet"/>
+      <w:lvlText w:val="o"/>
+      <w:lvlJc w:val="left"/>
+      <w:pPr>
+        <w:ind w:left="1080" w:hanging="360"/>
+      </w:pPr>
+      <w:rPr>
+        <w:rFonts w:ascii="Courier New" w:hAnsi="Courier New" w:cs="Courier New" w:hint="default"/>
+      </w:rPr>
+    </w:lvl>
+    <w:lvl w:ilvl="2" w:tplc="0C0A0005" w:tentative="1">
+      <w:start w:val="1"/>
+      <w:numFmt w:val="bullet"/>
+      <w:lvlText w:val=""/>
+      <w:lvlJc w:val="left"/>
+      <w:pPr>
+        <w:ind w:left="1800" w:hanging="360"/>
+      </w:pPr>
+      <w:rPr>
+        <w:rFonts w:ascii="Wingdings" w:hAnsi="Wingdings" w:hint="default"/>
+      </w:rPr>
+    </w:lvl>
+    <w:lvl w:ilvl="3" w:tplc="0C0A0001" w:tentative="1">
+      <w:start w:val="1"/>
+      <w:numFmt w:val="bullet"/>
+      <w:lvlText w:val=""/>
+      <w:lvlJc w:val="left"/>
+      <w:pPr>
+        <w:ind w:left="2520" w:hanging="360"/>
+      </w:pPr>
+      <w:rPr>
+        <w:rFonts w:ascii="Symbol" w:hAnsi="Symbol" w:hint="default"/>
+      </w:rPr>
+    </w:lvl>
+    <w:lvl w:ilvl="4" w:tplc="0C0A0003" w:tentative="1">
+      <w:start w:val="1"/>
+      <w:numFmt w:val="bullet"/>
+      <w:lvlText w:val="o"/>
+      <w:lvlJc w:val="left"/>
+      <w:pPr>
+        <w:ind w:left="3240" w:hanging="360"/>
+      </w:pPr>
+      <w:rPr>
+        <w:rFonts w:ascii="Courier New" w:hAnsi="Courier New" w:cs="Courier New" w:hint="default"/>
+      </w:rPr>
+    </w:lvl>
+    <w:lvl w:ilvl="5" w:tplc="0C0A0005" w:tentative="1">
+      <w:start w:val="1"/>
+      <w:numFmt w:val="bullet"/>
+      <w:lvlText w:val=""/>
+      <w:lvlJc w:val="left"/>
+      <w:pPr>
+        <w:ind w:left="3960" w:hanging="360"/>
+      </w:pPr>
+      <w:rPr>
+        <w:rFonts w:ascii="Wingdings" w:hAnsi="Wingdings" w:hint="default"/>
+      </w:rPr>
+    </w:lvl>
+    <w:lvl w:ilvl="6" w:tplc="0C0A0001" w:tentative="1">
+      <w:start w:val="1"/>
+      <w:numFmt w:val="bullet"/>
+      <w:lvlText w:val=""/>
+      <w:lvlJc w:val="left"/>
+      <w:pPr>
+        <w:ind w:left="4680" w:hanging="360"/>
+      </w:pPr>
+      <w:rPr>
+        <w:rFonts w:ascii="Symbol" w:hAnsi="Symbol" w:hint="default"/>
+      </w:rPr>
+    </w:lvl>
+    <w:lvl w:ilvl="7" w:tplc="0C0A0003" w:tentative="1">
+      <w:start w:val="1"/>
+      <w:numFmt w:val="bullet"/>
+      <w:lvlText w:val="o"/>
+      <w:lvlJc w:val="left"/>
+      <w:pPr>
+        <w:ind w:left="5400" w:hanging="360"/>
+      </w:pPr>
+      <w:rPr>
+        <w:rFonts w:ascii="Courier New" w:hAnsi="Courier New" w:cs="Courier New" w:hint="default"/>
+      </w:rPr>
+    </w:lvl>
+    <w:lvl w:ilvl="8" w:tplc="0C0A0005" w:tentative="1">
+      <w:start w:val="1"/>
+      <w:numFmt w:val="bullet"/>
+      <w:lvlText w:val=""/>
+      <w:lvlJc w:val="left"/>
+      <w:pPr>
+        <w:ind w:left="6120" w:hanging="360"/>
+      </w:pPr>
+      <w:rPr>
+        <w:rFonts w:ascii="Wingdings" w:hAnsi="Wingdings" w:hint="default"/>
+      </w:rPr>
+    </w:lvl>
+  </w:abstractNum>
+  <w:abstractNum w:abstractNumId="3">
+    <w:nsid w:val="71FF1CF3"/>
+    <w:multiLevelType w:val="hybridMultilevel"/>
+    <w:tmpl w:val="B17C90FC"/>
+    <w:lvl w:ilvl="0" w:tplc="0C0A0001">
+      <w:start w:val="1"/>
+      <w:numFmt w:val="bullet"/>
+      <w:lvlText w:val=""/>
+      <w:lvlJc w:val="left"/>
+      <w:pPr>
+        <w:ind w:left="720" w:hanging="360"/>
+      </w:pPr>
+      <w:rPr>
+        <w:rFonts w:ascii="Symbol" w:hAnsi="Symbol" w:hint="default"/>
+      </w:rPr>
+    </w:lvl>
+    <w:lvl w:ilvl="1" w:tplc="0C0A0003" w:tentative="1">
+      <w:start w:val="1"/>
+      <w:numFmt w:val="bullet"/>
+      <w:lvlText w:val="o"/>
+      <w:lvlJc w:val="left"/>
+      <w:pPr>
+        <w:ind w:left="1440" w:hanging="360"/>
+      </w:pPr>
+      <w:rPr>
+        <w:rFonts w:ascii="Courier New" w:hAnsi="Courier New" w:cs="Courier New" w:hint="default"/>
+      </w:rPr>
+    </w:lvl>
+    <w:lvl w:ilvl="2" w:tplc="0C0A0005" w:tentative="1">
+      <w:start w:val="1"/>
+      <w:numFmt w:val="bullet"/>
+      <w:lvlText w:val=""/>
+      <w:lvlJc w:val="left"/>
+      <w:pPr>
+        <w:ind w:left="2160" w:hanging="360"/>
+      </w:pPr>
+      <w:rPr>
+        <w:rFonts w:ascii="Wingdings" w:hAnsi="Wingdings" w:hint="default"/>
+      </w:rPr>
+    </w:lvl>
+    <w:lvl w:ilvl="3" w:tplc="0C0A0001" w:tentative="1">
+      <w:start w:val="1"/>
+      <w:numFmt w:val="bullet"/>
+      <w:lvlText w:val=""/>
+      <w:lvlJc w:val="left"/>
+      <w:pPr>
+        <w:ind w:left="2880" w:hanging="360"/>
+      </w:pPr>
+      <w:rPr>
+        <w:rFonts w:ascii="Symbol" w:hAnsi="Symbol" w:hint="default"/>
+      </w:rPr>
+    </w:lvl>
+    <w:lvl w:ilvl="4" w:tplc="0C0A0003" w:tentative="1">
+      <w:start w:val="1"/>
+      <w:numFmt w:val="bullet"/>
+      <w:lvlText w:val="o"/>
+      <w:lvlJc w:val="left"/>
+      <w:pPr>
+        <w:ind w:left="3600" w:hanging="360"/>
+      </w:pPr>
+      <w:rPr>
+        <w:rFonts w:ascii="Courier New" w:hAnsi="Courier New" w:cs="Courier New" w:hint="default"/>
+      </w:rPr>
+    </w:lvl>
+    <w:lvl w:ilvl="5" w:tplc="0C0A0005" w:tentative="1">
+      <w:start w:val="1"/>
+      <w:numFmt w:val="bullet"/>
+      <w:lvlText w:val=""/>
+      <w:lvlJc w:val="left"/>
+      <w:pPr>
+        <w:ind w:left="4320" w:hanging="360"/>
+      </w:pPr>
+      <w:rPr>
+        <w:rFonts w:ascii="Wingdings" w:hAnsi="Wingdings" w:hint="default"/>
+      </w:rPr>
+    </w:lvl>
+    <w:lvl w:ilvl="6" w:tplc="0C0A0001" w:tentative="1">
+      <w:start w:val="1"/>
+      <w:numFmt w:val="bullet"/>
+      <w:lvlText w:val=""/>
+      <w:lvlJc w:val="left"/>
+      <w:pPr>
+        <w:ind w:left="5040" w:hanging="360"/>
+      </w:pPr>
+      <w:rPr>
+        <w:rFonts w:ascii="Symbol" w:hAnsi="Symbol" w:hint="default"/>
+      </w:rPr>
+    </w:lvl>
+    <w:lvl w:ilvl="7" w:tplc="0C0A0003" w:tentative="1">
+      <w:start w:val="1"/>
+      <w:numFmt w:val="bullet"/>
+      <w:lvlText w:val="o"/>
+      <w:lvlJc w:val="left"/>
+      <w:pPr>
+        <w:ind w:left="5760" w:hanging="360"/>
+      </w:pPr>
+      <w:rPr>
+        <w:rFonts w:ascii="Courier New" w:hAnsi="Courier New" w:cs="Courier New" w:hint="default"/>
+      </w:rPr>
+    </w:lvl>
+    <w:lvl w:ilvl="8" w:tplc="0C0A0005" w:tentative="1">
+      <w:start w:val="1"/>
+      <w:numFmt w:val="bullet"/>
+      <w:lvlText w:val=""/>
+      <w:lvlJc w:val="left"/>
+      <w:pPr>
+        <w:ind w:left="6480" w:hanging="360"/>
+      </w:pPr>
+      <w:rPr>
+        <w:rFonts w:ascii="Wingdings" w:hAnsi="Wingdings" w:hint="default"/>
+      </w:rPr>
+    </w:lvl>
+  </w:abstractNum>
   <w:num w:numId="1">
     <w:abstractNumId w:val="0"/>
+  </w:num>
+  <w:num w:numId="2">
+    <w:abstractNumId w:val="3"/>
+  </w:num>
+  <w:num w:numId="3">
+    <w:abstractNumId w:val="1"/>
+  </w:num>
+  <w:num w:numId="4">
+    <w:abstractNumId w:val="2"/>
   </w:num>
 </w:numbering>
 </file>

</xml_diff>

<commit_message>
updating intro for presentation
</commit_message>
<xml_diff>
--- a/Cognitive-NAO/Documents/presentation/Intro-demo.docx
+++ b/Cognitive-NAO/Documents/presentation/Intro-demo.docx
@@ -20,7 +20,7 @@
           <w:szCs w:val="24"/>
           <w:lang w:val="en-US"/>
         </w:rPr>
-        <w:t xml:space="preserve">Please, </w:t>
+        <w:t xml:space="preserve">In order to </w:t>
       </w:r>
       <w:r>
         <w:rPr>
@@ -30,7 +30,7 @@
           <w:szCs w:val="24"/>
           <w:lang w:val="en-US"/>
         </w:rPr>
-        <w:t>I would like to start this meeting doing an exercise between all</w:t>
+        <w:t xml:space="preserve">demonstrate that the system or demo </w:t>
       </w:r>
       <w:r>
         <w:rPr>
@@ -40,11 +40,9 @@
           <w:szCs w:val="24"/>
           <w:lang w:val="en-US"/>
         </w:rPr>
-        <w:t>.</w:t>
-      </w:r>
-    </w:p>
-    <w:p>
-      <w:pPr>
+        <w:t>is not hard code, now we can start this meeting</w:t>
+      </w:r>
+      <w:r>
         <w:rPr>
           <w:rFonts w:ascii="Arial" w:hAnsi="Arial" w:cs="Arial"/>
           <w:color w:val="000000" w:themeColor="text1"/>
@@ -52,7 +50,8 @@
           <w:szCs w:val="24"/>
           <w:lang w:val="en-US"/>
         </w:rPr>
-      </w:pPr>
+        <w:t xml:space="preserve"> </w:t>
+      </w:r>
       <w:r>
         <w:rPr>
           <w:rFonts w:ascii="Arial" w:hAnsi="Arial" w:cs="Arial"/>
@@ -61,7 +60,7 @@
           <w:szCs w:val="24"/>
           <w:lang w:val="en-US"/>
         </w:rPr>
-        <w:t>How would you ask</w:t>
+        <w:t>doing</w:t>
       </w:r>
       <w:r>
         <w:rPr>
@@ -71,7 +70,7 @@
           <w:szCs w:val="24"/>
           <w:lang w:val="en-US"/>
         </w:rPr>
-        <w:t xml:space="preserve"> </w:t>
+        <w:t xml:space="preserve"> an exercise together </w:t>
       </w:r>
       <w:r>
         <w:rPr>
@@ -81,7 +80,7 @@
           <w:szCs w:val="24"/>
           <w:lang w:val="en-US"/>
         </w:rPr>
-        <w:t xml:space="preserve">a friend </w:t>
+        <w:t>(</w:t>
       </w:r>
       <w:r>
         <w:rPr>
@@ -91,7 +90,7 @@
           <w:szCs w:val="24"/>
           <w:lang w:val="en-US"/>
         </w:rPr>
-        <w:t xml:space="preserve">in a natural way </w:t>
+        <w:t xml:space="preserve">if you </w:t>
       </w:r>
       <w:r>
         <w:rPr>
@@ -101,7 +100,7 @@
           <w:szCs w:val="24"/>
           <w:lang w:val="en-US"/>
         </w:rPr>
-        <w:t xml:space="preserve">to book a restaurant? What kind of cuisine </w:t>
+        <w:t>does</w:t>
       </w:r>
       <w:r>
         <w:rPr>
@@ -111,7 +110,7 @@
           <w:szCs w:val="24"/>
           <w:lang w:val="en-US"/>
         </w:rPr>
-        <w:t>do you want</w:t>
+        <w:t xml:space="preserve"> mind</w:t>
       </w:r>
       <w:r>
         <w:rPr>
@@ -121,6 +120,47 @@
           <w:szCs w:val="24"/>
           <w:lang w:val="en-US"/>
         </w:rPr>
+        <w:t>)</w:t>
+      </w:r>
+    </w:p>
+    <w:p>
+      <w:pPr>
+        <w:rPr>
+          <w:rFonts w:ascii="Arial" w:hAnsi="Arial" w:cs="Arial"/>
+          <w:color w:val="000000" w:themeColor="text1"/>
+          <w:sz w:val="24"/>
+          <w:szCs w:val="24"/>
+          <w:lang w:val="en-US"/>
+        </w:rPr>
+      </w:pPr>
+      <w:r>
+        <w:rPr>
+          <w:rFonts w:ascii="Arial" w:hAnsi="Arial" w:cs="Arial"/>
+          <w:color w:val="000000" w:themeColor="text1"/>
+          <w:sz w:val="24"/>
+          <w:szCs w:val="24"/>
+          <w:lang w:val="en-US"/>
+        </w:rPr>
+        <w:t xml:space="preserve">How would you ask a friend in a natural way to book a restaurant? What kind of cuisine </w:t>
+      </w:r>
+      <w:r>
+        <w:rPr>
+          <w:rFonts w:ascii="Arial" w:hAnsi="Arial" w:cs="Arial"/>
+          <w:color w:val="000000" w:themeColor="text1"/>
+          <w:sz w:val="24"/>
+          <w:szCs w:val="24"/>
+          <w:lang w:val="en-US"/>
+        </w:rPr>
+        <w:t>do you want</w:t>
+      </w:r>
+      <w:r>
+        <w:rPr>
+          <w:rFonts w:ascii="Arial" w:hAnsi="Arial" w:cs="Arial"/>
+          <w:color w:val="000000" w:themeColor="text1"/>
+          <w:sz w:val="24"/>
+          <w:szCs w:val="24"/>
+          <w:lang w:val="en-US"/>
+        </w:rPr>
         <w:t>?</w:t>
       </w:r>
       <w:bookmarkStart w:id="0" w:name="_GoBack"/>
@@ -149,6 +189,37 @@
     </w:p>
     <w:p>
       <w:pPr>
+        <w:rPr>
+          <w:rFonts w:ascii="Arial" w:hAnsi="Arial" w:cs="Arial"/>
+          <w:color w:val="000000" w:themeColor="text1"/>
+          <w:sz w:val="24"/>
+          <w:szCs w:val="24"/>
+          <w:lang w:val="en-US"/>
+        </w:rPr>
+      </w:pPr>
+      <w:r>
+        <w:rPr>
+          <w:rFonts w:ascii="Arial" w:hAnsi="Arial" w:cs="Arial"/>
+          <w:color w:val="000000" w:themeColor="text1"/>
+          <w:sz w:val="24"/>
+          <w:szCs w:val="24"/>
+          <w:lang w:val="en-US"/>
+        </w:rPr>
+        <w:t>My English is not</w:t>
+      </w:r>
+      <w:r>
+        <w:rPr>
+          <w:rFonts w:ascii="Arial" w:hAnsi="Arial" w:cs="Arial"/>
+          <w:color w:val="000000" w:themeColor="text1"/>
+          <w:sz w:val="24"/>
+          <w:szCs w:val="24"/>
+          <w:lang w:val="en-US"/>
+        </w:rPr>
+        <w:t xml:space="preserve"> good, so I appreciate that the questions are asked at the end of the presentation</w:t>
+      </w:r>
+    </w:p>
+    <w:p>
+      <w:pPr>
         <w:pStyle w:val="Ttulo1"/>
         <w:rPr>
           <w:rFonts w:eastAsia="Arial"/>
@@ -410,7 +481,23 @@
           <w:sz w:val="24"/>
           <w:lang w:val="en-US"/>
         </w:rPr>
-        <w:t xml:space="preserve"> I now leverage numerous Cloud services. These services include the Visual Recognition, Natural Language Classifier (NLC), Speech to Text, and Personality Insights services. The robot program that I am written now enables a person to control the robot verbally. </w:t>
+        <w:t xml:space="preserve"> I now leverage numerous Cloud services. These services include the Visual Recognition, Natural Language Classifier (NLC), Speech to Text, and Personality Insights services. The robot </w:t>
+      </w:r>
+      <w:r>
+        <w:rPr>
+          <w:rFonts w:ascii="Arial" w:eastAsia="Arial" w:hAnsi="Arial" w:cs="Arial"/>
+          <w:sz w:val="24"/>
+          <w:lang w:val="en-US"/>
+        </w:rPr>
+        <w:t>application</w:t>
+      </w:r>
+      <w:r>
+        <w:rPr>
+          <w:rFonts w:ascii="Arial" w:eastAsia="Arial" w:hAnsi="Arial" w:cs="Arial"/>
+          <w:sz w:val="24"/>
+          <w:lang w:val="en-US"/>
+        </w:rPr>
+        <w:t xml:space="preserve"> that I am written now enables a person to control the robot verbally. </w:t>
       </w:r>
     </w:p>
     <w:p>
@@ -482,7 +569,25 @@
             <w:color w:val="0070C0"/>
             <w:lang w:val="en-US"/>
           </w:rPr>
-          <w:t xml:space="preserve">PRESENTATION – AI &amp; Machine learning for </w:t>
+          <w:t>PRESENTATION – AI &amp; Mac</w:t>
+        </w:r>
+        <w:r>
+          <w:rPr>
+            <w:rStyle w:val="Hipervnculo"/>
+            <w:rFonts w:eastAsia="Arial"/>
+            <w:color w:val="0070C0"/>
+            <w:lang w:val="en-US"/>
+          </w:rPr>
+          <w:t>h</w:t>
+        </w:r>
+        <w:r>
+          <w:rPr>
+            <w:rStyle w:val="Hipervnculo"/>
+            <w:rFonts w:eastAsia="Arial"/>
+            <w:color w:val="0070C0"/>
+            <w:lang w:val="en-US"/>
+          </w:rPr>
+          <w:t xml:space="preserve">ine learning for </w:t>
         </w:r>
         <w:proofErr w:type="spellStart"/>
         <w:r>
@@ -662,137 +767,6 @@
           <w:sz w:val="24"/>
           <w:lang w:val="en-US"/>
         </w:rPr>
-        <w:t>Essi</w:t>
-      </w:r>
-      <w:proofErr w:type="spellEnd"/>
-      <w:r>
-        <w:rPr>
-          <w:rFonts w:ascii="Arial" w:eastAsia="Arial" w:hAnsi="Arial" w:cs="Arial"/>
-          <w:sz w:val="24"/>
-          <w:lang w:val="en-US"/>
-        </w:rPr>
-        <w:t xml:space="preserve">: Well, my name is </w:t>
-      </w:r>
-      <w:proofErr w:type="spellStart"/>
-      <w:r>
-        <w:rPr>
-          <w:rFonts w:ascii="Arial" w:eastAsia="Arial" w:hAnsi="Arial" w:cs="Arial"/>
-          <w:sz w:val="24"/>
-          <w:lang w:val="en-US"/>
-        </w:rPr>
-        <w:t>Essi</w:t>
-      </w:r>
-      <w:proofErr w:type="spellEnd"/>
-      <w:r>
-        <w:rPr>
-          <w:rFonts w:ascii="Arial" w:eastAsia="Arial" w:hAnsi="Arial" w:cs="Arial"/>
-          <w:sz w:val="24"/>
-          <w:lang w:val="en-US"/>
-        </w:rPr>
-        <w:t xml:space="preserve">, and I work at </w:t>
-      </w:r>
-      <w:proofErr w:type="spellStart"/>
-      <w:r>
-        <w:rPr>
-          <w:rFonts w:ascii="Arial" w:eastAsia="Arial" w:hAnsi="Arial" w:cs="Arial"/>
-          <w:sz w:val="24"/>
-          <w:lang w:val="en-US"/>
-        </w:rPr>
-        <w:t>Essilor</w:t>
-      </w:r>
-      <w:proofErr w:type="spellEnd"/>
-      <w:r>
-        <w:rPr>
-          <w:rFonts w:ascii="Arial" w:eastAsia="Arial" w:hAnsi="Arial" w:cs="Arial"/>
-          <w:sz w:val="24"/>
-          <w:lang w:val="en-US"/>
-        </w:rPr>
-        <w:t xml:space="preserve"> now</w:t>
-      </w:r>
-      <w:proofErr w:type="gramStart"/>
-      <w:r>
-        <w:rPr>
-          <w:rFonts w:ascii="Arial" w:eastAsia="Arial" w:hAnsi="Arial" w:cs="Arial"/>
-          <w:sz w:val="24"/>
-          <w:lang w:val="en-US"/>
-        </w:rPr>
-        <w:t>!,</w:t>
-      </w:r>
-      <w:proofErr w:type="gramEnd"/>
-      <w:r>
-        <w:rPr>
-          <w:rFonts w:ascii="Arial" w:eastAsia="Arial" w:hAnsi="Arial" w:cs="Arial"/>
-          <w:sz w:val="24"/>
-          <w:lang w:val="en-US"/>
-        </w:rPr>
-        <w:t xml:space="preserve"> I am still very young, but I am learning fast.</w:t>
-      </w:r>
-    </w:p>
-    <w:p>
-      <w:pPr>
-        <w:spacing w:after="200" w:line="276" w:lineRule="auto"/>
-        <w:rPr>
-          <w:rFonts w:ascii="Arial" w:eastAsia="Arial" w:hAnsi="Arial" w:cs="Arial"/>
-          <w:color w:val="0070C0"/>
-          <w:sz w:val="24"/>
-          <w:lang w:val="en-US"/>
-        </w:rPr>
-      </w:pPr>
-      <w:proofErr w:type="spellStart"/>
-      <w:r>
-        <w:rPr>
-          <w:rFonts w:ascii="Arial" w:eastAsia="Arial" w:hAnsi="Arial" w:cs="Arial"/>
-          <w:color w:val="0070C0"/>
-          <w:sz w:val="24"/>
-          <w:lang w:val="en-US"/>
-        </w:rPr>
-        <w:t>Yo</w:t>
-      </w:r>
-      <w:proofErr w:type="spellEnd"/>
-      <w:r>
-        <w:rPr>
-          <w:rFonts w:ascii="Arial" w:eastAsia="Arial" w:hAnsi="Arial" w:cs="Arial"/>
-          <w:color w:val="0070C0"/>
-          <w:sz w:val="24"/>
-          <w:lang w:val="en-US"/>
-        </w:rPr>
-        <w:t xml:space="preserve">: Tell me which technical functions </w:t>
-      </w:r>
-      <w:r>
-        <w:rPr>
-          <w:rFonts w:ascii="Arial" w:eastAsia="Arial" w:hAnsi="Arial" w:cs="Arial"/>
-          <w:color w:val="0070C0"/>
-          <w:sz w:val="24"/>
-          <w:lang w:val="en-US"/>
-        </w:rPr>
-        <w:t>you</w:t>
-      </w:r>
-      <w:r>
-        <w:rPr>
-          <w:rFonts w:ascii="Arial" w:eastAsia="Arial" w:hAnsi="Arial" w:cs="Arial"/>
-          <w:color w:val="0070C0"/>
-          <w:sz w:val="24"/>
-          <w:lang w:val="en-US"/>
-        </w:rPr>
-        <w:t xml:space="preserve"> have.</w:t>
-      </w:r>
-    </w:p>
-    <w:p>
-      <w:pPr>
-        <w:spacing w:after="200" w:line="276" w:lineRule="auto"/>
-        <w:rPr>
-          <w:rFonts w:ascii="Arial" w:eastAsia="Arial" w:hAnsi="Arial" w:cs="Arial"/>
-          <w:sz w:val="24"/>
-          <w:lang w:val="en-US"/>
-        </w:rPr>
-      </w:pPr>
-      <w:proofErr w:type="spellStart"/>
-      <w:r>
-        <w:rPr>
-          <w:rFonts w:ascii="Arial" w:eastAsia="Arial" w:hAnsi="Arial" w:cs="Arial"/>
-          <w:sz w:val="24"/>
-          <w:lang w:val="en-US"/>
-        </w:rPr>
         <w:lastRenderedPageBreak/>
         <w:t>Essi</w:t>
       </w:r>
@@ -803,6 +777,137 @@
           <w:sz w:val="24"/>
           <w:lang w:val="en-US"/>
         </w:rPr>
+        <w:t xml:space="preserve">: Well, my name is </w:t>
+      </w:r>
+      <w:proofErr w:type="spellStart"/>
+      <w:r>
+        <w:rPr>
+          <w:rFonts w:ascii="Arial" w:eastAsia="Arial" w:hAnsi="Arial" w:cs="Arial"/>
+          <w:sz w:val="24"/>
+          <w:lang w:val="en-US"/>
+        </w:rPr>
+        <w:t>Essi</w:t>
+      </w:r>
+      <w:proofErr w:type="spellEnd"/>
+      <w:r>
+        <w:rPr>
+          <w:rFonts w:ascii="Arial" w:eastAsia="Arial" w:hAnsi="Arial" w:cs="Arial"/>
+          <w:sz w:val="24"/>
+          <w:lang w:val="en-US"/>
+        </w:rPr>
+        <w:t xml:space="preserve">, and I work at </w:t>
+      </w:r>
+      <w:proofErr w:type="spellStart"/>
+      <w:r>
+        <w:rPr>
+          <w:rFonts w:ascii="Arial" w:eastAsia="Arial" w:hAnsi="Arial" w:cs="Arial"/>
+          <w:sz w:val="24"/>
+          <w:lang w:val="en-US"/>
+        </w:rPr>
+        <w:t>Essilor</w:t>
+      </w:r>
+      <w:proofErr w:type="spellEnd"/>
+      <w:r>
+        <w:rPr>
+          <w:rFonts w:ascii="Arial" w:eastAsia="Arial" w:hAnsi="Arial" w:cs="Arial"/>
+          <w:sz w:val="24"/>
+          <w:lang w:val="en-US"/>
+        </w:rPr>
+        <w:t xml:space="preserve"> now</w:t>
+      </w:r>
+      <w:proofErr w:type="gramStart"/>
+      <w:r>
+        <w:rPr>
+          <w:rFonts w:ascii="Arial" w:eastAsia="Arial" w:hAnsi="Arial" w:cs="Arial"/>
+          <w:sz w:val="24"/>
+          <w:lang w:val="en-US"/>
+        </w:rPr>
+        <w:t>!,</w:t>
+      </w:r>
+      <w:proofErr w:type="gramEnd"/>
+      <w:r>
+        <w:rPr>
+          <w:rFonts w:ascii="Arial" w:eastAsia="Arial" w:hAnsi="Arial" w:cs="Arial"/>
+          <w:sz w:val="24"/>
+          <w:lang w:val="en-US"/>
+        </w:rPr>
+        <w:t xml:space="preserve"> I am still very young, but I am learning fast.</w:t>
+      </w:r>
+    </w:p>
+    <w:p>
+      <w:pPr>
+        <w:spacing w:after="200" w:line="276" w:lineRule="auto"/>
+        <w:rPr>
+          <w:rFonts w:ascii="Arial" w:eastAsia="Arial" w:hAnsi="Arial" w:cs="Arial"/>
+          <w:color w:val="0070C0"/>
+          <w:sz w:val="24"/>
+          <w:lang w:val="en-US"/>
+        </w:rPr>
+      </w:pPr>
+      <w:proofErr w:type="spellStart"/>
+      <w:r>
+        <w:rPr>
+          <w:rFonts w:ascii="Arial" w:eastAsia="Arial" w:hAnsi="Arial" w:cs="Arial"/>
+          <w:color w:val="0070C0"/>
+          <w:sz w:val="24"/>
+          <w:lang w:val="en-US"/>
+        </w:rPr>
+        <w:t>Yo</w:t>
+      </w:r>
+      <w:proofErr w:type="spellEnd"/>
+      <w:r>
+        <w:rPr>
+          <w:rFonts w:ascii="Arial" w:eastAsia="Arial" w:hAnsi="Arial" w:cs="Arial"/>
+          <w:color w:val="0070C0"/>
+          <w:sz w:val="24"/>
+          <w:lang w:val="en-US"/>
+        </w:rPr>
+        <w:t xml:space="preserve">: Tell me which technical functions </w:t>
+      </w:r>
+      <w:r>
+        <w:rPr>
+          <w:rFonts w:ascii="Arial" w:eastAsia="Arial" w:hAnsi="Arial" w:cs="Arial"/>
+          <w:color w:val="0070C0"/>
+          <w:sz w:val="24"/>
+          <w:lang w:val="en-US"/>
+        </w:rPr>
+        <w:t>you</w:t>
+      </w:r>
+      <w:r>
+        <w:rPr>
+          <w:rFonts w:ascii="Arial" w:eastAsia="Arial" w:hAnsi="Arial" w:cs="Arial"/>
+          <w:color w:val="0070C0"/>
+          <w:sz w:val="24"/>
+          <w:lang w:val="en-US"/>
+        </w:rPr>
+        <w:t xml:space="preserve"> have.</w:t>
+      </w:r>
+    </w:p>
+    <w:p>
+      <w:pPr>
+        <w:spacing w:after="200" w:line="276" w:lineRule="auto"/>
+        <w:rPr>
+          <w:rFonts w:ascii="Arial" w:eastAsia="Arial" w:hAnsi="Arial" w:cs="Arial"/>
+          <w:sz w:val="24"/>
+          <w:lang w:val="en-US"/>
+        </w:rPr>
+      </w:pPr>
+      <w:proofErr w:type="spellStart"/>
+      <w:r>
+        <w:rPr>
+          <w:rFonts w:ascii="Arial" w:eastAsia="Arial" w:hAnsi="Arial" w:cs="Arial"/>
+          <w:sz w:val="24"/>
+          <w:lang w:val="en-US"/>
+        </w:rPr>
+        <w:t>Essi</w:t>
+      </w:r>
+      <w:proofErr w:type="spellEnd"/>
+      <w:r>
+        <w:rPr>
+          <w:rFonts w:ascii="Arial" w:eastAsia="Arial" w:hAnsi="Arial" w:cs="Arial"/>
+          <w:sz w:val="24"/>
+          <w:lang w:val="en-US"/>
+        </w:rPr>
         <w:t>: I have 4 built-in microphones and loudspeakers. Also I am equipped with two cameras. When you talk to me, I am able to listen and speak to you.</w:t>
       </w:r>
     </w:p>
@@ -1551,6 +1656,7 @@
           <w:sz w:val="24"/>
           <w:lang w:val="en-US"/>
         </w:rPr>
+        <w:lastRenderedPageBreak/>
         <w:t>Yo</w:t>
       </w:r>
       <w:proofErr w:type="spellEnd"/>
@@ -1610,7 +1716,6 @@
           <w:sz w:val="24"/>
           <w:lang w:val="en-US"/>
         </w:rPr>
-        <w:lastRenderedPageBreak/>
         <w:t>Yo</w:t>
       </w:r>
       <w:proofErr w:type="spellEnd"/>

</xml_diff>

<commit_message>
Updating the presentation doc for spain
</commit_message>
<xml_diff>
--- a/Cognitive-NAO/Documents/presentation/Intro-demo.docx
+++ b/Cognitive-NAO/Documents/presentation/Intro-demo.docx
@@ -759,7 +759,7 @@
           <w:sz w:val="24"/>
           <w:lang w:val="en-US"/>
         </w:rPr>
-        <w:t>: do you want to be my friend?</w:t>
+        <w:t>. Can you see me?</w:t>
       </w:r>
     </w:p>
     <w:p>
@@ -788,6 +788,397 @@
           <w:sz w:val="24"/>
           <w:lang w:val="en-US"/>
         </w:rPr>
+        <w:t>: Yes, I can see you.</w:t>
+      </w:r>
+    </w:p>
+    <w:p>
+      <w:pPr>
+        <w:spacing w:after="200" w:line="276" w:lineRule="auto"/>
+        <w:rPr>
+          <w:rFonts w:ascii="Arial" w:eastAsia="Arial" w:hAnsi="Arial" w:cs="Arial"/>
+          <w:color w:val="0070C0"/>
+          <w:sz w:val="24"/>
+          <w:lang w:val="en-US"/>
+        </w:rPr>
+      </w:pPr>
+      <w:proofErr w:type="spellStart"/>
+      <w:r>
+        <w:rPr>
+          <w:rFonts w:ascii="Arial" w:eastAsia="Arial" w:hAnsi="Arial" w:cs="Arial"/>
+          <w:color w:val="0070C0"/>
+          <w:sz w:val="24"/>
+          <w:lang w:val="en-US"/>
+        </w:rPr>
+        <w:t>Yo</w:t>
+      </w:r>
+      <w:proofErr w:type="spellEnd"/>
+      <w:r>
+        <w:rPr>
+          <w:rFonts w:ascii="Arial" w:eastAsia="Arial" w:hAnsi="Arial" w:cs="Arial"/>
+          <w:color w:val="0070C0"/>
+          <w:sz w:val="24"/>
+          <w:lang w:val="en-US"/>
+        </w:rPr>
+        <w:t>: Is there a person in front of you?</w:t>
+      </w:r>
+    </w:p>
+    <w:p>
+      <w:pPr>
+        <w:spacing w:after="200" w:line="276" w:lineRule="auto"/>
+        <w:rPr>
+          <w:rFonts w:ascii="Arial" w:eastAsia="Arial" w:hAnsi="Arial" w:cs="Arial"/>
+          <w:sz w:val="24"/>
+          <w:lang w:val="en-US"/>
+        </w:rPr>
+      </w:pPr>
+      <w:proofErr w:type="spellStart"/>
+      <w:r>
+        <w:rPr>
+          <w:rFonts w:ascii="Arial" w:eastAsia="Arial" w:hAnsi="Arial" w:cs="Arial"/>
+          <w:sz w:val="24"/>
+          <w:lang w:val="en-US"/>
+        </w:rPr>
+        <w:t>Essi</w:t>
+      </w:r>
+      <w:proofErr w:type="spellEnd"/>
+      <w:r>
+        <w:rPr>
+          <w:rFonts w:ascii="Arial" w:eastAsia="Arial" w:hAnsi="Arial" w:cs="Arial"/>
+          <w:sz w:val="24"/>
+          <w:lang w:val="en-US"/>
+        </w:rPr>
+        <w:t xml:space="preserve">: This looks like a MALE, who is between the ages of 35 and 44 </w:t>
+      </w:r>
+    </w:p>
+    <w:p>
+      <w:pPr>
+        <w:spacing w:after="200" w:line="276" w:lineRule="auto"/>
+        <w:rPr>
+          <w:rFonts w:ascii="Arial" w:eastAsia="Arial" w:hAnsi="Arial" w:cs="Arial"/>
+          <w:color w:val="0070C0"/>
+          <w:sz w:val="24"/>
+          <w:lang w:val="en-US"/>
+        </w:rPr>
+      </w:pPr>
+      <w:proofErr w:type="spellStart"/>
+      <w:r>
+        <w:rPr>
+          <w:rFonts w:ascii="Arial" w:eastAsia="Arial" w:hAnsi="Arial" w:cs="Arial"/>
+          <w:color w:val="0070C0"/>
+          <w:sz w:val="24"/>
+          <w:lang w:val="en-US"/>
+        </w:rPr>
+        <w:t>Yo</w:t>
+      </w:r>
+      <w:proofErr w:type="spellEnd"/>
+      <w:r>
+        <w:rPr>
+          <w:rFonts w:ascii="Arial" w:eastAsia="Arial" w:hAnsi="Arial" w:cs="Arial"/>
+          <w:color w:val="0070C0"/>
+          <w:sz w:val="24"/>
+          <w:lang w:val="en-US"/>
+        </w:rPr>
+        <w:t>. What is this? (</w:t>
+      </w:r>
+      <w:r>
+        <w:rPr>
+          <w:rFonts w:ascii="Arial" w:eastAsia="Arial" w:hAnsi="Arial" w:cs="Arial"/>
+          <w:color w:val="0070C0"/>
+          <w:sz w:val="24"/>
+          <w:lang w:val="en-US"/>
+        </w:rPr>
+        <w:t>Tablet</w:t>
+      </w:r>
+      <w:r>
+        <w:rPr>
+          <w:rFonts w:ascii="Arial" w:eastAsia="Arial" w:hAnsi="Arial" w:cs="Arial"/>
+          <w:color w:val="0070C0"/>
+          <w:sz w:val="24"/>
+          <w:lang w:val="en-US"/>
+        </w:rPr>
+        <w:t>)</w:t>
+      </w:r>
+    </w:p>
+    <w:p>
+      <w:pPr>
+        <w:spacing w:after="200" w:line="276" w:lineRule="auto"/>
+        <w:rPr>
+          <w:rFonts w:ascii="Arial" w:eastAsia="Arial" w:hAnsi="Arial" w:cs="Arial"/>
+          <w:sz w:val="24"/>
+          <w:lang w:val="en-US"/>
+        </w:rPr>
+      </w:pPr>
+      <w:proofErr w:type="spellStart"/>
+      <w:r>
+        <w:rPr>
+          <w:rFonts w:ascii="Arial" w:eastAsia="Arial" w:hAnsi="Arial" w:cs="Arial"/>
+          <w:sz w:val="24"/>
+          <w:lang w:val="en-US"/>
+        </w:rPr>
+        <w:t>Essi</w:t>
+      </w:r>
+      <w:proofErr w:type="spellEnd"/>
+      <w:r>
+        <w:rPr>
+          <w:rFonts w:ascii="Arial" w:eastAsia="Arial" w:hAnsi="Arial" w:cs="Arial"/>
+          <w:sz w:val="24"/>
+          <w:lang w:val="en-US"/>
+        </w:rPr>
+        <w:t>: This could be a tablet</w:t>
+      </w:r>
+      <w:r>
+        <w:rPr>
+          <w:rFonts w:ascii="Arial" w:eastAsia="Arial" w:hAnsi="Arial" w:cs="Arial"/>
+          <w:sz w:val="24"/>
+          <w:lang w:val="en-US"/>
+        </w:rPr>
+        <w:t xml:space="preserve">. I am 84.0% sure. </w:t>
+      </w:r>
+    </w:p>
+    <w:p>
+      <w:pPr>
+        <w:spacing w:after="200" w:line="276" w:lineRule="auto"/>
+        <w:rPr>
+          <w:rFonts w:ascii="Arial" w:eastAsia="Arial" w:hAnsi="Arial" w:cs="Arial"/>
+          <w:color w:val="0070C0"/>
+          <w:sz w:val="24"/>
+          <w:lang w:val="en-US"/>
+        </w:rPr>
+      </w:pPr>
+      <w:proofErr w:type="spellStart"/>
+      <w:r>
+        <w:rPr>
+          <w:rFonts w:ascii="Arial" w:eastAsia="Arial" w:hAnsi="Arial" w:cs="Arial"/>
+          <w:color w:val="0070C0"/>
+          <w:sz w:val="24"/>
+          <w:lang w:val="en-US"/>
+        </w:rPr>
+        <w:t>Yo</w:t>
+      </w:r>
+      <w:proofErr w:type="spellEnd"/>
+      <w:r>
+        <w:rPr>
+          <w:rFonts w:ascii="Arial" w:eastAsia="Arial" w:hAnsi="Arial" w:cs="Arial"/>
+          <w:color w:val="0070C0"/>
+          <w:sz w:val="24"/>
+          <w:lang w:val="en-US"/>
+        </w:rPr>
+        <w:t xml:space="preserve">. </w:t>
+      </w:r>
+      <w:r>
+        <w:rPr>
+          <w:rFonts w:ascii="Arial" w:eastAsia="Arial" w:hAnsi="Arial" w:cs="Arial"/>
+          <w:color w:val="0070C0"/>
+          <w:sz w:val="24"/>
+          <w:lang w:val="en-US"/>
+        </w:rPr>
+        <w:t xml:space="preserve">Can you read </w:t>
+      </w:r>
+      <w:r>
+        <w:rPr>
+          <w:rFonts w:ascii="Arial" w:eastAsia="Arial" w:hAnsi="Arial" w:cs="Arial"/>
+          <w:color w:val="0070C0"/>
+          <w:sz w:val="24"/>
+          <w:lang w:val="en-US"/>
+        </w:rPr>
+        <w:t>this</w:t>
+      </w:r>
+      <w:r>
+        <w:rPr>
+          <w:rFonts w:ascii="Arial" w:eastAsia="Arial" w:hAnsi="Arial" w:cs="Arial"/>
+          <w:color w:val="0070C0"/>
+          <w:sz w:val="24"/>
+          <w:lang w:val="en-US"/>
+        </w:rPr>
+        <w:t xml:space="preserve"> text for me</w:t>
+      </w:r>
+      <w:r>
+        <w:rPr>
+          <w:rFonts w:ascii="Arial" w:eastAsia="Arial" w:hAnsi="Arial" w:cs="Arial"/>
+          <w:color w:val="0070C0"/>
+          <w:sz w:val="24"/>
+          <w:lang w:val="en-US"/>
+        </w:rPr>
+        <w:t>? (</w:t>
+      </w:r>
+      <w:r>
+        <w:rPr>
+          <w:rFonts w:ascii="Arial" w:eastAsia="Arial" w:hAnsi="Arial" w:cs="Arial"/>
+          <w:color w:val="0070C0"/>
+          <w:sz w:val="24"/>
+          <w:lang w:val="en-US"/>
+        </w:rPr>
+        <w:t>Tablet text image</w:t>
+      </w:r>
+      <w:r>
+        <w:rPr>
+          <w:rFonts w:ascii="Arial" w:eastAsia="Arial" w:hAnsi="Arial" w:cs="Arial"/>
+          <w:color w:val="0070C0"/>
+          <w:sz w:val="24"/>
+          <w:lang w:val="en-US"/>
+        </w:rPr>
+        <w:t>)</w:t>
+      </w:r>
+    </w:p>
+    <w:p>
+      <w:pPr>
+        <w:spacing w:after="200" w:line="276" w:lineRule="auto"/>
+        <w:rPr>
+          <w:rFonts w:ascii="Arial" w:eastAsia="Arial" w:hAnsi="Arial" w:cs="Arial"/>
+          <w:sz w:val="24"/>
+          <w:lang w:val="en-US"/>
+        </w:rPr>
+      </w:pPr>
+      <w:proofErr w:type="spellStart"/>
+      <w:r>
+        <w:rPr>
+          <w:rFonts w:ascii="Arial" w:eastAsia="Arial" w:hAnsi="Arial" w:cs="Arial"/>
+          <w:sz w:val="24"/>
+          <w:lang w:val="en-US"/>
+        </w:rPr>
+        <w:t>Essi</w:t>
+      </w:r>
+      <w:proofErr w:type="spellEnd"/>
+      <w:r>
+        <w:rPr>
+          <w:rFonts w:ascii="Arial" w:eastAsia="Arial" w:hAnsi="Arial" w:cs="Arial"/>
+          <w:sz w:val="24"/>
+          <w:lang w:val="en-US"/>
+        </w:rPr>
+        <w:t xml:space="preserve">: </w:t>
+      </w:r>
+      <w:r>
+        <w:rPr>
+          <w:rFonts w:ascii="Arial" w:eastAsia="Arial" w:hAnsi="Arial" w:cs="Arial"/>
+          <w:sz w:val="24"/>
+          <w:lang w:val="en-US"/>
+        </w:rPr>
+        <w:t>The text in the picture is</w:t>
+      </w:r>
+      <w:r>
+        <w:rPr>
+          <w:rFonts w:ascii="Arial" w:eastAsia="Arial" w:hAnsi="Arial" w:cs="Arial"/>
+          <w:sz w:val="24"/>
+          <w:lang w:val="en-US"/>
+        </w:rPr>
+        <w:t xml:space="preserve"> (text)</w:t>
+      </w:r>
+    </w:p>
+    <w:p>
+      <w:pPr>
+        <w:spacing w:after="200" w:line="276" w:lineRule="auto"/>
+        <w:rPr>
+          <w:rFonts w:ascii="Arial" w:eastAsia="Arial" w:hAnsi="Arial" w:cs="Arial"/>
+          <w:color w:val="0070C0"/>
+          <w:sz w:val="24"/>
+          <w:lang w:val="en-US"/>
+        </w:rPr>
+      </w:pPr>
+      <w:proofErr w:type="spellStart"/>
+      <w:r>
+        <w:rPr>
+          <w:rFonts w:ascii="Arial" w:eastAsia="Arial" w:hAnsi="Arial" w:cs="Arial"/>
+          <w:color w:val="0070C0"/>
+          <w:sz w:val="24"/>
+          <w:lang w:val="en-US"/>
+        </w:rPr>
+        <w:t>Yo</w:t>
+      </w:r>
+      <w:proofErr w:type="spellEnd"/>
+      <w:r>
+        <w:rPr>
+          <w:rFonts w:ascii="Arial" w:eastAsia="Arial" w:hAnsi="Arial" w:cs="Arial"/>
+          <w:color w:val="0070C0"/>
+          <w:sz w:val="24"/>
+          <w:lang w:val="en-US"/>
+        </w:rPr>
+        <w:t>. Can you play a song?</w:t>
+      </w:r>
+    </w:p>
+    <w:p>
+      <w:pPr>
+        <w:spacing w:after="200" w:line="276" w:lineRule="auto"/>
+        <w:rPr>
+          <w:rFonts w:ascii="Arial" w:eastAsia="Arial" w:hAnsi="Arial" w:cs="Arial"/>
+          <w:sz w:val="24"/>
+          <w:lang w:val="en-US"/>
+        </w:rPr>
+      </w:pPr>
+      <w:proofErr w:type="spellStart"/>
+      <w:r>
+        <w:rPr>
+          <w:rFonts w:ascii="Arial" w:eastAsia="Arial" w:hAnsi="Arial" w:cs="Arial"/>
+          <w:sz w:val="24"/>
+          <w:lang w:val="en-US"/>
+        </w:rPr>
+        <w:t>Essi</w:t>
+      </w:r>
+      <w:proofErr w:type="spellEnd"/>
+      <w:r>
+        <w:rPr>
+          <w:rFonts w:ascii="Arial" w:eastAsia="Arial" w:hAnsi="Arial" w:cs="Arial"/>
+          <w:sz w:val="24"/>
+          <w:lang w:val="en-US"/>
+        </w:rPr>
+        <w:t>: Of course, listen to this…</w:t>
+      </w:r>
+    </w:p>
+    <w:p>
+      <w:pPr>
+        <w:spacing w:after="200" w:line="276" w:lineRule="auto"/>
+        <w:rPr>
+          <w:rFonts w:ascii="Arial" w:eastAsia="Arial" w:hAnsi="Arial" w:cs="Arial"/>
+          <w:color w:val="0070C0"/>
+          <w:sz w:val="24"/>
+          <w:lang w:val="en-US"/>
+        </w:rPr>
+      </w:pPr>
+      <w:proofErr w:type="spellStart"/>
+      <w:r>
+        <w:rPr>
+          <w:rFonts w:ascii="Arial" w:eastAsia="Arial" w:hAnsi="Arial" w:cs="Arial"/>
+          <w:color w:val="0070C0"/>
+          <w:sz w:val="24"/>
+          <w:lang w:val="en-US"/>
+        </w:rPr>
+        <w:t>Yo</w:t>
+      </w:r>
+      <w:proofErr w:type="spellEnd"/>
+      <w:r>
+        <w:rPr>
+          <w:rFonts w:ascii="Arial" w:eastAsia="Arial" w:hAnsi="Arial" w:cs="Arial"/>
+          <w:color w:val="0070C0"/>
+          <w:sz w:val="24"/>
+          <w:lang w:val="en-US"/>
+        </w:rPr>
+        <w:t>: do you want to be my friend?</w:t>
+      </w:r>
+    </w:p>
+    <w:p>
+      <w:pPr>
+        <w:spacing w:after="200" w:line="276" w:lineRule="auto"/>
+        <w:rPr>
+          <w:rFonts w:ascii="Arial" w:eastAsia="Arial" w:hAnsi="Arial" w:cs="Arial"/>
+          <w:sz w:val="24"/>
+          <w:lang w:val="en-US"/>
+        </w:rPr>
+      </w:pPr>
+      <w:proofErr w:type="spellStart"/>
+      <w:r>
+        <w:rPr>
+          <w:rFonts w:ascii="Arial" w:eastAsia="Arial" w:hAnsi="Arial" w:cs="Arial"/>
+          <w:sz w:val="24"/>
+          <w:lang w:val="en-US"/>
+        </w:rPr>
+        <w:t>Essi</w:t>
+      </w:r>
+      <w:proofErr w:type="spellEnd"/>
+      <w:r>
+        <w:rPr>
+          <w:rFonts w:ascii="Arial" w:eastAsia="Arial" w:hAnsi="Arial" w:cs="Arial"/>
+          <w:sz w:val="24"/>
+          <w:lang w:val="en-US"/>
+        </w:rPr>
         <w:t>: Of course! Let us be friends! Yay!</w:t>
       </w:r>
     </w:p>
@@ -831,49 +1222,355 @@
     </w:p>
     <w:p>
       <w:pPr>
-        <w:rPr>
-          <w:lang w:val="en-US"/>
-        </w:rPr>
-      </w:pPr>
-    </w:p>
-    <w:p>
-      <w:pPr>
         <w:pStyle w:val="Ttulo1"/>
         <w:rPr>
           <w:rFonts w:eastAsia="Arial"/>
-          <w:color w:val="0070C0"/>
-          <w:lang w:val="en-US"/>
-        </w:rPr>
-      </w:pPr>
-      <w:hyperlink r:id="rId5" w:history="1">
-        <w:r>
-          <w:rPr>
-            <w:rStyle w:val="Hipervnculo"/>
-            <w:rFonts w:eastAsia="Arial"/>
-            <w:color w:val="0070C0"/>
-            <w:lang w:val="en-US"/>
-          </w:rPr>
-          <w:t xml:space="preserve">PRESENTATION – AI &amp; Machine learning for </w:t>
-        </w:r>
-        <w:proofErr w:type="spellStart"/>
-        <w:r>
-          <w:rPr>
-            <w:rStyle w:val="Hipervnculo"/>
-            <w:rFonts w:eastAsia="Arial"/>
-            <w:color w:val="0070C0"/>
-            <w:lang w:val="en-US"/>
-          </w:rPr>
-          <w:t>Essilor</w:t>
-        </w:r>
-        <w:proofErr w:type="spellEnd"/>
-      </w:hyperlink>
+          <w:lang w:val="en-US"/>
+        </w:rPr>
+      </w:pPr>
       <w:r>
         <w:rPr>
           <w:rFonts w:eastAsia="Arial"/>
-          <w:color w:val="0070C0"/>
-          <w:lang w:val="en-US"/>
-        </w:rPr>
-        <w:t xml:space="preserve"> Step 1</w:t>
+          <w:lang w:val="en-US"/>
+        </w:rPr>
+        <w:t xml:space="preserve">DEMO ESSI </w:t>
+      </w:r>
+      <w:r>
+        <w:rPr>
+          <w:rFonts w:eastAsia="Arial"/>
+          <w:lang w:val="en-US"/>
+        </w:rPr>
+        <w:t>VISION THERAPY</w:t>
+      </w:r>
+      <w:r>
+        <w:rPr>
+          <w:rFonts w:eastAsia="Arial"/>
+          <w:lang w:val="en-US"/>
+        </w:rPr>
+        <w:t xml:space="preserve"> </w:t>
+      </w:r>
+      <w:r>
+        <w:rPr>
+          <w:rFonts w:eastAsia="Arial"/>
+          <w:lang w:val="en-US"/>
+        </w:rPr>
+        <w:t>WITH CHILDREN</w:t>
+      </w:r>
+    </w:p>
+    <w:p>
+      <w:pPr>
+        <w:rPr>
+          <w:rFonts w:ascii="Arial" w:hAnsi="Arial" w:cs="Arial"/>
+          <w:sz w:val="24"/>
+          <w:szCs w:val="24"/>
+          <w:lang w:val="en-US"/>
+        </w:rPr>
+      </w:pPr>
+      <w:r>
+        <w:rPr>
+          <w:rFonts w:ascii="Arial" w:hAnsi="Arial" w:cs="Arial"/>
+          <w:sz w:val="24"/>
+          <w:szCs w:val="24"/>
+          <w:lang w:val="en-US"/>
+        </w:rPr>
+        <w:t xml:space="preserve">This is something more complex because </w:t>
+      </w:r>
+      <w:r>
+        <w:rPr>
+          <w:rFonts w:ascii="Arial" w:hAnsi="Arial" w:cs="Arial"/>
+          <w:sz w:val="24"/>
+          <w:szCs w:val="24"/>
+          <w:lang w:val="en-US"/>
+        </w:rPr>
+        <w:t>now the system</w:t>
+      </w:r>
+      <w:r>
+        <w:rPr>
+          <w:rFonts w:ascii="Arial" w:hAnsi="Arial" w:cs="Arial"/>
+          <w:sz w:val="24"/>
+          <w:szCs w:val="24"/>
+          <w:lang w:val="en-US"/>
+        </w:rPr>
+        <w:t xml:space="preserve"> use NLC and dialog (conversation) context</w:t>
+      </w:r>
+      <w:r>
+        <w:rPr>
+          <w:rFonts w:ascii="Arial" w:hAnsi="Arial" w:cs="Arial"/>
+          <w:sz w:val="24"/>
+          <w:szCs w:val="24"/>
+          <w:lang w:val="en-US"/>
+        </w:rPr>
+        <w:t xml:space="preserve">. </w:t>
+      </w:r>
+    </w:p>
+    <w:p>
+      <w:pPr>
+        <w:spacing w:after="200" w:line="276" w:lineRule="auto"/>
+        <w:rPr>
+          <w:rFonts w:ascii="Arial" w:eastAsia="Arial" w:hAnsi="Arial" w:cs="Arial"/>
+          <w:sz w:val="24"/>
+          <w:lang w:val="en-US"/>
+        </w:rPr>
+      </w:pPr>
+      <w:r>
+        <w:rPr>
+          <w:rFonts w:ascii="Arial" w:eastAsia="Arial" w:hAnsi="Arial" w:cs="Arial"/>
+          <w:sz w:val="24"/>
+          <w:lang w:val="en-US"/>
+        </w:rPr>
+        <w:t xml:space="preserve">(Sit down </w:t>
+      </w:r>
+      <w:proofErr w:type="spellStart"/>
+      <w:r>
+        <w:rPr>
+          <w:rFonts w:ascii="Arial" w:eastAsia="Arial" w:hAnsi="Arial" w:cs="Arial"/>
+          <w:sz w:val="24"/>
+          <w:lang w:val="en-US"/>
+        </w:rPr>
+        <w:t>Essi</w:t>
+      </w:r>
+      <w:proofErr w:type="spellEnd"/>
+      <w:r>
+        <w:rPr>
+          <w:rFonts w:ascii="Arial" w:eastAsia="Arial" w:hAnsi="Arial" w:cs="Arial"/>
+          <w:sz w:val="24"/>
+          <w:lang w:val="en-US"/>
+        </w:rPr>
+        <w:t xml:space="preserve"> pressing the head to avoid falls)</w:t>
+      </w:r>
+    </w:p>
+    <w:p>
+      <w:pPr>
+        <w:spacing w:after="200" w:line="276" w:lineRule="auto"/>
+        <w:rPr>
+          <w:rFonts w:ascii="Arial" w:eastAsia="Arial" w:hAnsi="Arial" w:cs="Arial"/>
+          <w:sz w:val="24"/>
+          <w:lang w:val="en-US"/>
+        </w:rPr>
+      </w:pPr>
+      <w:r>
+        <w:rPr>
+          <w:rFonts w:ascii="Arial" w:eastAsia="Arial" w:hAnsi="Arial" w:cs="Arial"/>
+          <w:sz w:val="24"/>
+          <w:lang w:val="en-US"/>
+        </w:rPr>
+        <w:t>{{RUN THE APPLICATION-main-therapy-training}}</w:t>
+      </w:r>
+    </w:p>
+    <w:p>
+      <w:pPr>
+        <w:spacing w:after="200" w:line="276" w:lineRule="auto"/>
+        <w:rPr>
+          <w:rFonts w:ascii="Arial" w:eastAsia="Arial" w:hAnsi="Arial" w:cs="Arial"/>
+          <w:color w:val="0070C0"/>
+          <w:sz w:val="24"/>
+          <w:lang w:val="en-US"/>
+        </w:rPr>
+      </w:pPr>
+      <w:proofErr w:type="spellStart"/>
+      <w:r>
+        <w:rPr>
+          <w:rFonts w:ascii="Arial" w:eastAsia="Arial" w:hAnsi="Arial" w:cs="Arial"/>
+          <w:color w:val="0070C0"/>
+          <w:sz w:val="24"/>
+          <w:lang w:val="en-US"/>
+        </w:rPr>
+        <w:t>Yo</w:t>
+      </w:r>
+      <w:proofErr w:type="spellEnd"/>
+      <w:r>
+        <w:rPr>
+          <w:rFonts w:ascii="Arial" w:eastAsia="Arial" w:hAnsi="Arial" w:cs="Arial"/>
+          <w:color w:val="0070C0"/>
+          <w:sz w:val="24"/>
+          <w:lang w:val="en-US"/>
+        </w:rPr>
+        <w:t>: What time is it?</w:t>
+      </w:r>
+    </w:p>
+    <w:p>
+      <w:pPr>
+        <w:spacing w:after="200" w:line="276" w:lineRule="auto"/>
+        <w:rPr>
+          <w:rFonts w:ascii="Arial" w:eastAsia="Arial" w:hAnsi="Arial" w:cs="Arial"/>
+          <w:sz w:val="24"/>
+          <w:lang w:val="en-US"/>
+        </w:rPr>
+      </w:pPr>
+      <w:proofErr w:type="spellStart"/>
+      <w:r>
+        <w:rPr>
+          <w:rFonts w:ascii="Arial" w:eastAsia="Arial" w:hAnsi="Arial" w:cs="Arial"/>
+          <w:sz w:val="24"/>
+          <w:lang w:val="en-US"/>
+        </w:rPr>
+        <w:t>Essi</w:t>
+      </w:r>
+      <w:proofErr w:type="spellEnd"/>
+      <w:r>
+        <w:rPr>
+          <w:rFonts w:ascii="Arial" w:eastAsia="Arial" w:hAnsi="Arial" w:cs="Arial"/>
+          <w:sz w:val="24"/>
+          <w:lang w:val="en-US"/>
+        </w:rPr>
+        <w:t>: My system tells me the time is 4:50 PM.</w:t>
+      </w:r>
+    </w:p>
+    <w:p>
+      <w:pPr>
+        <w:spacing w:after="200" w:line="276" w:lineRule="auto"/>
+        <w:rPr>
+          <w:rFonts w:ascii="Arial" w:eastAsia="Arial" w:hAnsi="Arial" w:cs="Arial"/>
+          <w:color w:val="0070C0"/>
+          <w:sz w:val="24"/>
+          <w:lang w:val="en-US"/>
+        </w:rPr>
+      </w:pPr>
+      <w:proofErr w:type="spellStart"/>
+      <w:r>
+        <w:rPr>
+          <w:rFonts w:ascii="Arial" w:eastAsia="Arial" w:hAnsi="Arial" w:cs="Arial"/>
+          <w:color w:val="0070C0"/>
+          <w:sz w:val="24"/>
+          <w:lang w:val="en-US"/>
+        </w:rPr>
+        <w:t>Yo</w:t>
+      </w:r>
+      <w:proofErr w:type="spellEnd"/>
+      <w:r>
+        <w:rPr>
+          <w:rFonts w:ascii="Arial" w:eastAsia="Arial" w:hAnsi="Arial" w:cs="Arial"/>
+          <w:color w:val="0070C0"/>
+          <w:sz w:val="24"/>
+          <w:lang w:val="en-US"/>
+        </w:rPr>
+        <w:t>. Can you introduce a vision game?</w:t>
+      </w:r>
+    </w:p>
+    <w:p>
+      <w:pPr>
+        <w:spacing w:after="200" w:line="276" w:lineRule="auto"/>
+        <w:rPr>
+          <w:rFonts w:ascii="Arial" w:eastAsia="Arial" w:hAnsi="Arial" w:cs="Arial"/>
+          <w:sz w:val="24"/>
+          <w:lang w:val="en-US"/>
+        </w:rPr>
+      </w:pPr>
+      <w:proofErr w:type="spellStart"/>
+      <w:r>
+        <w:rPr>
+          <w:rFonts w:ascii="Arial" w:eastAsia="Arial" w:hAnsi="Arial" w:cs="Arial"/>
+          <w:sz w:val="24"/>
+          <w:lang w:val="en-US"/>
+        </w:rPr>
+        <w:t>Essi</w:t>
+      </w:r>
+      <w:proofErr w:type="spellEnd"/>
+      <w:r>
+        <w:rPr>
+          <w:rFonts w:ascii="Arial" w:eastAsia="Arial" w:hAnsi="Arial" w:cs="Arial"/>
+          <w:sz w:val="24"/>
+          <w:lang w:val="en-US"/>
+        </w:rPr>
+        <w:t>: Yay! Let's play. Now, Pay Attention to the screen</w:t>
+      </w:r>
+      <w:r>
+        <w:rPr>
+          <w:rFonts w:ascii="Arial" w:eastAsia="Arial" w:hAnsi="Arial" w:cs="Arial"/>
+          <w:sz w:val="24"/>
+          <w:lang w:val="en-US"/>
+        </w:rPr>
+        <w:t>!</w:t>
+      </w:r>
+      <w:r>
+        <w:rPr>
+          <w:rFonts w:ascii="Arial" w:eastAsia="Arial" w:hAnsi="Arial" w:cs="Arial"/>
+          <w:sz w:val="24"/>
+          <w:lang w:val="en-US"/>
+        </w:rPr>
+        <w:t xml:space="preserve"> What robot do you prefer</w:t>
+      </w:r>
+      <w:r>
+        <w:rPr>
+          <w:rFonts w:ascii="Arial" w:eastAsia="Arial" w:hAnsi="Arial" w:cs="Arial"/>
+          <w:sz w:val="24"/>
+          <w:lang w:val="en-US"/>
+        </w:rPr>
+        <w:t>?</w:t>
+      </w:r>
+      <w:r>
+        <w:rPr>
+          <w:rFonts w:ascii="Arial" w:eastAsia="Arial" w:hAnsi="Arial" w:cs="Arial"/>
+          <w:sz w:val="24"/>
+          <w:lang w:val="en-US"/>
+        </w:rPr>
+        <w:t xml:space="preserve"> Orange</w:t>
+      </w:r>
+      <w:r>
+        <w:rPr>
+          <w:rFonts w:ascii="Arial" w:eastAsia="Arial" w:hAnsi="Arial" w:cs="Arial"/>
+          <w:sz w:val="24"/>
+          <w:lang w:val="en-US"/>
+        </w:rPr>
+        <w:t>?</w:t>
+      </w:r>
+      <w:r>
+        <w:rPr>
+          <w:rFonts w:ascii="Arial" w:eastAsia="Arial" w:hAnsi="Arial" w:cs="Arial"/>
+          <w:sz w:val="24"/>
+          <w:lang w:val="en-US"/>
+        </w:rPr>
+        <w:t xml:space="preserve"> Green</w:t>
+      </w:r>
+      <w:r>
+        <w:rPr>
+          <w:rFonts w:ascii="Arial" w:eastAsia="Arial" w:hAnsi="Arial" w:cs="Arial"/>
+          <w:sz w:val="24"/>
+          <w:lang w:val="en-US"/>
+        </w:rPr>
+        <w:t>?</w:t>
+      </w:r>
+      <w:r>
+        <w:rPr>
+          <w:rFonts w:ascii="Arial" w:eastAsia="Arial" w:hAnsi="Arial" w:cs="Arial"/>
+          <w:sz w:val="24"/>
+          <w:lang w:val="en-US"/>
+        </w:rPr>
+        <w:t xml:space="preserve"> Blue</w:t>
+      </w:r>
+      <w:r>
+        <w:rPr>
+          <w:rFonts w:ascii="Arial" w:eastAsia="Arial" w:hAnsi="Arial" w:cs="Arial"/>
+          <w:sz w:val="24"/>
+          <w:lang w:val="en-US"/>
+        </w:rPr>
+        <w:t>?</w:t>
+      </w:r>
+      <w:r>
+        <w:rPr>
+          <w:rFonts w:ascii="Arial" w:eastAsia="Arial" w:hAnsi="Arial" w:cs="Arial"/>
+          <w:sz w:val="24"/>
+          <w:lang w:val="en-US"/>
+        </w:rPr>
+        <w:t xml:space="preserve"> Red? </w:t>
+      </w:r>
+    </w:p>
+    <w:p>
+      <w:pPr>
+        <w:spacing w:after="200" w:line="276" w:lineRule="auto"/>
+        <w:rPr>
+          <w:rFonts w:ascii="Arial" w:eastAsia="Arial" w:hAnsi="Arial" w:cs="Arial"/>
+          <w:sz w:val="24"/>
+          <w:lang w:val="en-US"/>
+        </w:rPr>
+      </w:pPr>
+      <w:r>
+        <w:rPr>
+          <w:rFonts w:ascii="Arial" w:eastAsia="Arial" w:hAnsi="Arial" w:cs="Arial"/>
+          <w:sz w:val="24"/>
+          <w:lang w:val="en-US"/>
+        </w:rPr>
+        <w:t>Play the game and follow the instructions…</w:t>
       </w:r>
     </w:p>
     <w:p>
@@ -899,890 +1596,14 @@
           <w:rFonts w:eastAsia="Arial"/>
           <w:lang w:val="en-US"/>
         </w:rPr>
-        <w:t>DEMO VISUAL RECOGNITION AND NLC</w:t>
-      </w:r>
-    </w:p>
-    <w:p>
-      <w:pPr>
-        <w:spacing w:after="200" w:line="276" w:lineRule="auto"/>
-        <w:rPr>
-          <w:lang w:val="en-US"/>
-        </w:rPr>
-      </w:pPr>
-      <w:r>
-        <w:rPr>
-          <w:rFonts w:ascii="Arial" w:eastAsia="Arial" w:hAnsi="Arial" w:cs="Arial"/>
-          <w:sz w:val="24"/>
-          <w:lang w:val="en-US"/>
-        </w:rPr>
-        <w:t>{{RUN THE APPLICATION-main-classified-training}}</w:t>
-      </w:r>
-    </w:p>
-    <w:p>
-      <w:pPr>
-        <w:spacing w:after="200" w:line="276" w:lineRule="auto"/>
-        <w:rPr>
-          <w:rFonts w:ascii="Arial" w:eastAsia="Arial" w:hAnsi="Arial" w:cs="Arial"/>
-          <w:color w:val="0070C0"/>
-          <w:sz w:val="24"/>
-          <w:lang w:val="en-US"/>
-        </w:rPr>
-      </w:pPr>
-      <w:proofErr w:type="spellStart"/>
-      <w:r>
-        <w:rPr>
-          <w:rFonts w:ascii="Arial" w:eastAsia="Arial" w:hAnsi="Arial" w:cs="Arial"/>
-          <w:color w:val="0070C0"/>
-          <w:sz w:val="24"/>
-          <w:lang w:val="en-US"/>
-        </w:rPr>
-        <w:t>Yo</w:t>
-      </w:r>
-      <w:proofErr w:type="spellEnd"/>
-      <w:r>
-        <w:rPr>
-          <w:rFonts w:ascii="Arial" w:eastAsia="Arial" w:hAnsi="Arial" w:cs="Arial"/>
-          <w:color w:val="0070C0"/>
-          <w:sz w:val="24"/>
-          <w:lang w:val="en-US"/>
-        </w:rPr>
-        <w:t>. Can you see me?</w:t>
-      </w:r>
-    </w:p>
-    <w:p>
-      <w:pPr>
-        <w:spacing w:after="200" w:line="276" w:lineRule="auto"/>
-        <w:rPr>
-          <w:rFonts w:ascii="Arial" w:eastAsia="Arial" w:hAnsi="Arial" w:cs="Arial"/>
-          <w:sz w:val="24"/>
-          <w:lang w:val="en-US"/>
-        </w:rPr>
-      </w:pPr>
-      <w:proofErr w:type="spellStart"/>
-      <w:r>
-        <w:rPr>
-          <w:rFonts w:ascii="Arial" w:eastAsia="Arial" w:hAnsi="Arial" w:cs="Arial"/>
-          <w:sz w:val="24"/>
-          <w:lang w:val="en-US"/>
-        </w:rPr>
-        <w:t>Essi</w:t>
-      </w:r>
-      <w:proofErr w:type="spellEnd"/>
-      <w:r>
-        <w:rPr>
-          <w:rFonts w:ascii="Arial" w:eastAsia="Arial" w:hAnsi="Arial" w:cs="Arial"/>
-          <w:sz w:val="24"/>
-          <w:lang w:val="en-US"/>
-        </w:rPr>
-        <w:t>: Yes, I can see you.</w:t>
-      </w:r>
-    </w:p>
-    <w:p>
-      <w:pPr>
-        <w:spacing w:after="200" w:line="276" w:lineRule="auto"/>
-        <w:rPr>
-          <w:rFonts w:ascii="Arial" w:eastAsia="Arial" w:hAnsi="Arial" w:cs="Arial"/>
-          <w:color w:val="0070C0"/>
-          <w:sz w:val="24"/>
-          <w:lang w:val="en-US"/>
-        </w:rPr>
-      </w:pPr>
-      <w:proofErr w:type="spellStart"/>
-      <w:r>
-        <w:rPr>
-          <w:rFonts w:ascii="Arial" w:eastAsia="Arial" w:hAnsi="Arial" w:cs="Arial"/>
-          <w:color w:val="0070C0"/>
-          <w:sz w:val="24"/>
-          <w:lang w:val="en-US"/>
-        </w:rPr>
-        <w:t>Yo</w:t>
-      </w:r>
-      <w:proofErr w:type="spellEnd"/>
-      <w:r>
-        <w:rPr>
-          <w:rFonts w:ascii="Arial" w:eastAsia="Arial" w:hAnsi="Arial" w:cs="Arial"/>
-          <w:color w:val="0070C0"/>
-          <w:sz w:val="24"/>
-          <w:lang w:val="en-US"/>
-        </w:rPr>
-        <w:t>: Is there a person in front of you?</w:t>
-      </w:r>
-    </w:p>
-    <w:p>
-      <w:pPr>
-        <w:spacing w:after="200" w:line="276" w:lineRule="auto"/>
-        <w:rPr>
-          <w:rFonts w:ascii="Arial" w:eastAsia="Arial" w:hAnsi="Arial" w:cs="Arial"/>
-          <w:sz w:val="24"/>
-          <w:lang w:val="en-US"/>
-        </w:rPr>
-      </w:pPr>
-      <w:proofErr w:type="spellStart"/>
-      <w:r>
-        <w:rPr>
-          <w:rFonts w:ascii="Arial" w:eastAsia="Arial" w:hAnsi="Arial" w:cs="Arial"/>
-          <w:sz w:val="24"/>
-          <w:lang w:val="en-US"/>
-        </w:rPr>
-        <w:t>Essi</w:t>
-      </w:r>
-      <w:proofErr w:type="spellEnd"/>
-      <w:r>
-        <w:rPr>
-          <w:rFonts w:ascii="Arial" w:eastAsia="Arial" w:hAnsi="Arial" w:cs="Arial"/>
-          <w:sz w:val="24"/>
-          <w:lang w:val="en-US"/>
-        </w:rPr>
-        <w:t xml:space="preserve">: This looks like a MALE, who is between the ages of 35 and 44 </w:t>
-      </w:r>
-    </w:p>
-    <w:p>
-      <w:pPr>
-        <w:spacing w:after="200" w:line="276" w:lineRule="auto"/>
-        <w:rPr>
-          <w:rFonts w:ascii="Arial" w:eastAsia="Arial" w:hAnsi="Arial" w:cs="Arial"/>
-          <w:color w:val="0070C0"/>
-          <w:sz w:val="24"/>
-          <w:lang w:val="en-US"/>
-        </w:rPr>
-      </w:pPr>
-      <w:proofErr w:type="spellStart"/>
-      <w:r>
-        <w:rPr>
-          <w:rFonts w:ascii="Arial" w:eastAsia="Arial" w:hAnsi="Arial" w:cs="Arial"/>
-          <w:color w:val="0070C0"/>
-          <w:sz w:val="24"/>
-          <w:lang w:val="en-US"/>
-        </w:rPr>
-        <w:t>Yo</w:t>
-      </w:r>
-      <w:proofErr w:type="spellEnd"/>
-      <w:r>
-        <w:rPr>
-          <w:rFonts w:ascii="Arial" w:eastAsia="Arial" w:hAnsi="Arial" w:cs="Arial"/>
-          <w:color w:val="0070C0"/>
-          <w:sz w:val="24"/>
-          <w:lang w:val="en-US"/>
-        </w:rPr>
-        <w:t>. What is this? (</w:t>
-      </w:r>
-      <w:r>
-        <w:rPr>
-          <w:rFonts w:ascii="Arial" w:eastAsia="Arial" w:hAnsi="Arial" w:cs="Arial"/>
-          <w:color w:val="0070C0"/>
-          <w:sz w:val="24"/>
-          <w:lang w:val="en-US"/>
-        </w:rPr>
-        <w:t>Tablet</w:t>
-      </w:r>
-      <w:r>
-        <w:rPr>
-          <w:rFonts w:ascii="Arial" w:eastAsia="Arial" w:hAnsi="Arial" w:cs="Arial"/>
-          <w:color w:val="0070C0"/>
-          <w:sz w:val="24"/>
-          <w:lang w:val="en-US"/>
-        </w:rPr>
-        <w:t>)</w:t>
-      </w:r>
-    </w:p>
-    <w:p>
-      <w:pPr>
-        <w:spacing w:after="200" w:line="276" w:lineRule="auto"/>
-        <w:rPr>
-          <w:rFonts w:ascii="Arial" w:eastAsia="Arial" w:hAnsi="Arial" w:cs="Arial"/>
-          <w:sz w:val="24"/>
-          <w:lang w:val="en-US"/>
-        </w:rPr>
-      </w:pPr>
-      <w:proofErr w:type="spellStart"/>
-      <w:r>
-        <w:rPr>
-          <w:rFonts w:ascii="Arial" w:eastAsia="Arial" w:hAnsi="Arial" w:cs="Arial"/>
-          <w:sz w:val="24"/>
-          <w:lang w:val="en-US"/>
-        </w:rPr>
-        <w:t>Essi</w:t>
-      </w:r>
-      <w:proofErr w:type="spellEnd"/>
-      <w:r>
-        <w:rPr>
-          <w:rFonts w:ascii="Arial" w:eastAsia="Arial" w:hAnsi="Arial" w:cs="Arial"/>
-          <w:sz w:val="24"/>
-          <w:lang w:val="en-US"/>
-        </w:rPr>
-        <w:t>: This could be a tablet</w:t>
-      </w:r>
-      <w:r>
-        <w:rPr>
-          <w:rFonts w:ascii="Arial" w:eastAsia="Arial" w:hAnsi="Arial" w:cs="Arial"/>
-          <w:sz w:val="24"/>
-          <w:lang w:val="en-US"/>
-        </w:rPr>
-        <w:t xml:space="preserve">. I am 84.0% sure. </w:t>
-      </w:r>
-    </w:p>
-    <w:p>
-      <w:pPr>
-        <w:spacing w:after="200" w:line="276" w:lineRule="auto"/>
-        <w:rPr>
-          <w:rFonts w:ascii="Arial" w:eastAsia="Arial" w:hAnsi="Arial" w:cs="Arial"/>
-          <w:color w:val="0070C0"/>
-          <w:sz w:val="24"/>
-          <w:lang w:val="en-US"/>
-        </w:rPr>
-      </w:pPr>
-      <w:proofErr w:type="spellStart"/>
-      <w:r>
-        <w:rPr>
-          <w:rFonts w:ascii="Arial" w:eastAsia="Arial" w:hAnsi="Arial" w:cs="Arial"/>
-          <w:color w:val="0070C0"/>
-          <w:sz w:val="24"/>
-          <w:lang w:val="en-US"/>
-        </w:rPr>
-        <w:t>Yo</w:t>
-      </w:r>
-      <w:proofErr w:type="spellEnd"/>
-      <w:r>
-        <w:rPr>
-          <w:rFonts w:ascii="Arial" w:eastAsia="Arial" w:hAnsi="Arial" w:cs="Arial"/>
-          <w:color w:val="0070C0"/>
-          <w:sz w:val="24"/>
-          <w:lang w:val="en-US"/>
-        </w:rPr>
-        <w:t xml:space="preserve">. </w:t>
-      </w:r>
-      <w:r>
-        <w:rPr>
-          <w:rFonts w:ascii="Arial" w:eastAsia="Arial" w:hAnsi="Arial" w:cs="Arial"/>
-          <w:color w:val="0070C0"/>
-          <w:sz w:val="24"/>
-          <w:lang w:val="en-US"/>
-        </w:rPr>
-        <w:t xml:space="preserve">Can you read </w:t>
-      </w:r>
-      <w:r>
-        <w:rPr>
-          <w:rFonts w:ascii="Arial" w:eastAsia="Arial" w:hAnsi="Arial" w:cs="Arial"/>
-          <w:color w:val="0070C0"/>
-          <w:sz w:val="24"/>
-          <w:lang w:val="en-US"/>
-        </w:rPr>
-        <w:t>this</w:t>
-      </w:r>
-      <w:r>
-        <w:rPr>
-          <w:rFonts w:ascii="Arial" w:eastAsia="Arial" w:hAnsi="Arial" w:cs="Arial"/>
-          <w:color w:val="0070C0"/>
-          <w:sz w:val="24"/>
-          <w:lang w:val="en-US"/>
-        </w:rPr>
-        <w:t xml:space="preserve"> text</w:t>
-      </w:r>
-      <w:r>
-        <w:rPr>
-          <w:rFonts w:ascii="Arial" w:eastAsia="Arial" w:hAnsi="Arial" w:cs="Arial"/>
-          <w:color w:val="0070C0"/>
-          <w:sz w:val="24"/>
-          <w:lang w:val="en-US"/>
-        </w:rPr>
-        <w:t xml:space="preserve"> for me</w:t>
-      </w:r>
-      <w:r>
-        <w:rPr>
-          <w:rFonts w:ascii="Arial" w:eastAsia="Arial" w:hAnsi="Arial" w:cs="Arial"/>
-          <w:color w:val="0070C0"/>
-          <w:sz w:val="24"/>
-          <w:lang w:val="en-US"/>
-        </w:rPr>
-        <w:t>? (</w:t>
-      </w:r>
-      <w:r>
-        <w:rPr>
-          <w:rFonts w:ascii="Arial" w:eastAsia="Arial" w:hAnsi="Arial" w:cs="Arial"/>
-          <w:color w:val="0070C0"/>
-          <w:sz w:val="24"/>
-          <w:lang w:val="en-US"/>
-        </w:rPr>
-        <w:t>Tablet text image</w:t>
-      </w:r>
-      <w:r>
-        <w:rPr>
-          <w:rFonts w:ascii="Arial" w:eastAsia="Arial" w:hAnsi="Arial" w:cs="Arial"/>
-          <w:color w:val="0070C0"/>
-          <w:sz w:val="24"/>
-          <w:lang w:val="en-US"/>
-        </w:rPr>
-        <w:t>)</w:t>
-      </w:r>
-    </w:p>
-    <w:p>
-      <w:pPr>
-        <w:spacing w:after="200" w:line="276" w:lineRule="auto"/>
-        <w:rPr>
-          <w:rFonts w:ascii="Arial" w:eastAsia="Arial" w:hAnsi="Arial" w:cs="Arial"/>
-          <w:sz w:val="24"/>
-          <w:lang w:val="en-US"/>
-        </w:rPr>
-      </w:pPr>
-      <w:proofErr w:type="spellStart"/>
-      <w:r>
-        <w:rPr>
-          <w:rFonts w:ascii="Arial" w:eastAsia="Arial" w:hAnsi="Arial" w:cs="Arial"/>
-          <w:sz w:val="24"/>
-          <w:lang w:val="en-US"/>
-        </w:rPr>
-        <w:t>Essi</w:t>
-      </w:r>
-      <w:proofErr w:type="spellEnd"/>
-      <w:r>
-        <w:rPr>
-          <w:rFonts w:ascii="Arial" w:eastAsia="Arial" w:hAnsi="Arial" w:cs="Arial"/>
-          <w:sz w:val="24"/>
-          <w:lang w:val="en-US"/>
-        </w:rPr>
-        <w:t xml:space="preserve">: </w:t>
-      </w:r>
-      <w:r>
-        <w:rPr>
-          <w:rFonts w:ascii="Arial" w:eastAsia="Arial" w:hAnsi="Arial" w:cs="Arial"/>
-          <w:sz w:val="24"/>
-          <w:lang w:val="en-US"/>
-        </w:rPr>
-        <w:t>The text in the picture is</w:t>
-      </w:r>
-      <w:r>
-        <w:rPr>
-          <w:rFonts w:ascii="Arial" w:eastAsia="Arial" w:hAnsi="Arial" w:cs="Arial"/>
-          <w:sz w:val="24"/>
-          <w:lang w:val="en-US"/>
-        </w:rPr>
-        <w:t xml:space="preserve"> (text)</w:t>
-      </w:r>
-    </w:p>
-    <w:p>
-      <w:pPr>
-        <w:spacing w:after="200" w:line="276" w:lineRule="auto"/>
-        <w:rPr>
-          <w:rFonts w:ascii="Arial" w:eastAsia="Arial" w:hAnsi="Arial" w:cs="Arial"/>
-          <w:color w:val="0070C0"/>
-          <w:sz w:val="24"/>
-          <w:lang w:val="en-US"/>
-        </w:rPr>
-      </w:pPr>
-      <w:proofErr w:type="spellStart"/>
-      <w:r>
-        <w:rPr>
-          <w:rFonts w:ascii="Arial" w:eastAsia="Arial" w:hAnsi="Arial" w:cs="Arial"/>
-          <w:color w:val="0070C0"/>
-          <w:sz w:val="24"/>
-          <w:lang w:val="en-US"/>
-        </w:rPr>
-        <w:t>Yo</w:t>
-      </w:r>
-      <w:proofErr w:type="spellEnd"/>
-      <w:r>
-        <w:rPr>
-          <w:rFonts w:ascii="Arial" w:eastAsia="Arial" w:hAnsi="Arial" w:cs="Arial"/>
-          <w:color w:val="0070C0"/>
-          <w:sz w:val="24"/>
-          <w:lang w:val="en-US"/>
-        </w:rPr>
-        <w:t>. Can you play a song?</w:t>
-      </w:r>
-    </w:p>
-    <w:p>
-      <w:pPr>
-        <w:spacing w:after="200" w:line="276" w:lineRule="auto"/>
-        <w:rPr>
-          <w:rFonts w:ascii="Arial" w:eastAsia="Arial" w:hAnsi="Arial" w:cs="Arial"/>
-          <w:sz w:val="24"/>
-          <w:lang w:val="en-US"/>
-        </w:rPr>
-      </w:pPr>
-      <w:proofErr w:type="spellStart"/>
-      <w:r>
-        <w:rPr>
-          <w:rFonts w:ascii="Arial" w:eastAsia="Arial" w:hAnsi="Arial" w:cs="Arial"/>
-          <w:sz w:val="24"/>
-          <w:lang w:val="en-US"/>
-        </w:rPr>
-        <w:t>Essi</w:t>
-      </w:r>
-      <w:proofErr w:type="spellEnd"/>
-      <w:r>
-        <w:rPr>
-          <w:rFonts w:ascii="Arial" w:eastAsia="Arial" w:hAnsi="Arial" w:cs="Arial"/>
-          <w:sz w:val="24"/>
-          <w:lang w:val="en-US"/>
-        </w:rPr>
-        <w:t xml:space="preserve">: </w:t>
-      </w:r>
-      <w:r>
-        <w:rPr>
-          <w:rFonts w:ascii="Arial" w:eastAsia="Arial" w:hAnsi="Arial" w:cs="Arial"/>
-          <w:sz w:val="24"/>
-          <w:lang w:val="en-US"/>
-        </w:rPr>
-        <w:t>Of course, listen to this…</w:t>
-      </w:r>
-      <w:bookmarkStart w:id="0" w:name="_GoBack"/>
-      <w:bookmarkEnd w:id="0"/>
-    </w:p>
-    <w:p>
-      <w:pPr>
-        <w:spacing w:after="200" w:line="276" w:lineRule="auto"/>
-        <w:rPr>
-          <w:rFonts w:ascii="Arial" w:eastAsia="Arial" w:hAnsi="Arial" w:cs="Arial"/>
-          <w:sz w:val="24"/>
-          <w:lang w:val="en-US"/>
-        </w:rPr>
-      </w:pPr>
-    </w:p>
-    <w:p>
-      <w:pPr>
-        <w:spacing w:after="200" w:line="276" w:lineRule="auto"/>
-        <w:rPr>
-          <w:rFonts w:ascii="Arial" w:eastAsia="Arial" w:hAnsi="Arial" w:cs="Arial"/>
-          <w:sz w:val="24"/>
-          <w:lang w:val="en-US"/>
-        </w:rPr>
-      </w:pPr>
-      <w:r>
-        <w:rPr>
-          <w:rFonts w:ascii="Arial" w:eastAsia="Arial" w:hAnsi="Arial" w:cs="Arial"/>
-          <w:sz w:val="24"/>
-          <w:lang w:val="en-US"/>
-        </w:rPr>
-        <w:t>{{STOP THE APPLICATION-main-classified-training}}</w:t>
-      </w:r>
-    </w:p>
-    <w:p>
-      <w:pPr>
-        <w:spacing w:after="200" w:line="276" w:lineRule="auto"/>
-        <w:rPr>
-          <w:rFonts w:ascii="Arial" w:eastAsia="Arial" w:hAnsi="Arial" w:cs="Arial"/>
-          <w:sz w:val="24"/>
-          <w:lang w:val="en-US"/>
-        </w:rPr>
-      </w:pPr>
-    </w:p>
-    <w:p>
-      <w:pPr>
-        <w:pStyle w:val="Ttulo1"/>
+        <w:t xml:space="preserve">DEMO ESSI </w:t>
+      </w:r>
+      <w:r>
         <w:rPr>
           <w:rFonts w:eastAsia="Arial"/>
-          <w:color w:val="0070C0"/>
-          <w:lang w:val="en-US"/>
-        </w:rPr>
-      </w:pPr>
-      <w:hyperlink r:id="rId6" w:history="1">
-        <w:r>
-          <w:rPr>
-            <w:rStyle w:val="Hipervnculo"/>
-            <w:rFonts w:eastAsia="Arial"/>
-            <w:color w:val="0070C0"/>
-            <w:lang w:val="en-US"/>
-          </w:rPr>
-          <w:t xml:space="preserve">PRESENTATION – AI &amp; Machine learning for </w:t>
-        </w:r>
-        <w:proofErr w:type="spellStart"/>
-        <w:r>
-          <w:rPr>
-            <w:rStyle w:val="Hipervnculo"/>
-            <w:rFonts w:eastAsia="Arial"/>
-            <w:color w:val="0070C0"/>
-            <w:lang w:val="en-US"/>
-          </w:rPr>
-          <w:t>Essilor</w:t>
-        </w:r>
-        <w:proofErr w:type="spellEnd"/>
-      </w:hyperlink>
-      <w:r>
-        <w:rPr>
-          <w:rFonts w:eastAsia="Arial"/>
-          <w:color w:val="0070C0"/>
-          <w:lang w:val="en-US"/>
-        </w:rPr>
-        <w:t xml:space="preserve"> Step 2</w:t>
-      </w:r>
-    </w:p>
-    <w:p>
-      <w:pPr>
-        <w:spacing w:after="200" w:line="276" w:lineRule="auto"/>
-        <w:rPr>
-          <w:rFonts w:ascii="Arial" w:eastAsia="Arial" w:hAnsi="Arial" w:cs="Arial"/>
-          <w:sz w:val="24"/>
-          <w:lang w:val="en-US"/>
-        </w:rPr>
-      </w:pPr>
-    </w:p>
-    <w:p>
-      <w:pPr>
-        <w:pStyle w:val="Ttulo1"/>
-        <w:rPr>
-          <w:rFonts w:eastAsia="Arial"/>
-          <w:lang w:val="en-US"/>
-        </w:rPr>
-      </w:pPr>
-      <w:r>
-        <w:rPr>
-          <w:rFonts w:eastAsia="Arial"/>
-          <w:lang w:val="en-US"/>
-        </w:rPr>
-        <w:t>VISION THERAPY DEMO</w:t>
-      </w:r>
-    </w:p>
-    <w:p>
-      <w:pPr>
-        <w:rPr>
-          <w:rFonts w:ascii="Arial" w:hAnsi="Arial" w:cs="Arial"/>
-          <w:sz w:val="24"/>
-          <w:szCs w:val="24"/>
-          <w:lang w:val="en-US"/>
-        </w:rPr>
-      </w:pPr>
-      <w:r>
-        <w:rPr>
-          <w:rFonts w:ascii="Arial" w:hAnsi="Arial" w:cs="Arial"/>
-          <w:sz w:val="24"/>
-          <w:szCs w:val="24"/>
-          <w:lang w:val="en-US"/>
-        </w:rPr>
-        <w:t xml:space="preserve">This is something more complex because </w:t>
-      </w:r>
-      <w:r>
-        <w:rPr>
-          <w:rFonts w:ascii="Arial" w:hAnsi="Arial" w:cs="Arial"/>
-          <w:sz w:val="24"/>
-          <w:szCs w:val="24"/>
-          <w:lang w:val="en-US"/>
-        </w:rPr>
-        <w:t>now the system</w:t>
-      </w:r>
-      <w:r>
-        <w:rPr>
-          <w:rFonts w:ascii="Arial" w:hAnsi="Arial" w:cs="Arial"/>
-          <w:sz w:val="24"/>
-          <w:szCs w:val="24"/>
-          <w:lang w:val="en-US"/>
-        </w:rPr>
-        <w:t xml:space="preserve"> use NLC and dialog (conversation) context</w:t>
-      </w:r>
-      <w:r>
-        <w:rPr>
-          <w:rFonts w:ascii="Arial" w:hAnsi="Arial" w:cs="Arial"/>
-          <w:sz w:val="24"/>
-          <w:szCs w:val="24"/>
-          <w:lang w:val="en-US"/>
-        </w:rPr>
-        <w:t xml:space="preserve">. </w:t>
-      </w:r>
-    </w:p>
-    <w:p>
-      <w:pPr>
-        <w:spacing w:after="200" w:line="276" w:lineRule="auto"/>
-        <w:rPr>
-          <w:rFonts w:ascii="Arial" w:eastAsia="Arial" w:hAnsi="Arial" w:cs="Arial"/>
-          <w:sz w:val="24"/>
-          <w:lang w:val="en-US"/>
-        </w:rPr>
-      </w:pPr>
-      <w:r>
-        <w:rPr>
-          <w:rFonts w:ascii="Arial" w:eastAsia="Arial" w:hAnsi="Arial" w:cs="Arial"/>
-          <w:sz w:val="24"/>
-          <w:lang w:val="en-US"/>
-        </w:rPr>
-        <w:t xml:space="preserve">(Sit down </w:t>
-      </w:r>
-      <w:proofErr w:type="spellStart"/>
-      <w:r>
-        <w:rPr>
-          <w:rFonts w:ascii="Arial" w:eastAsia="Arial" w:hAnsi="Arial" w:cs="Arial"/>
-          <w:sz w:val="24"/>
-          <w:lang w:val="en-US"/>
-        </w:rPr>
-        <w:t>Essi</w:t>
-      </w:r>
-      <w:proofErr w:type="spellEnd"/>
-      <w:r>
-        <w:rPr>
-          <w:rFonts w:ascii="Arial" w:eastAsia="Arial" w:hAnsi="Arial" w:cs="Arial"/>
-          <w:sz w:val="24"/>
-          <w:lang w:val="en-US"/>
-        </w:rPr>
-        <w:t xml:space="preserve"> pressing the head to avoid falls)</w:t>
-      </w:r>
-    </w:p>
-    <w:p>
-      <w:pPr>
-        <w:spacing w:after="200" w:line="276" w:lineRule="auto"/>
-        <w:rPr>
-          <w:rFonts w:ascii="Arial" w:eastAsia="Arial" w:hAnsi="Arial" w:cs="Arial"/>
-          <w:sz w:val="24"/>
-          <w:lang w:val="en-US"/>
-        </w:rPr>
-      </w:pPr>
-      <w:r>
-        <w:rPr>
-          <w:rFonts w:ascii="Arial" w:eastAsia="Arial" w:hAnsi="Arial" w:cs="Arial"/>
-          <w:sz w:val="24"/>
-          <w:lang w:val="en-US"/>
-        </w:rPr>
-        <w:lastRenderedPageBreak/>
-        <w:t>{{RUN THE APPLICATION-main-therapy-training}}</w:t>
-      </w:r>
-    </w:p>
-    <w:p>
-      <w:pPr>
-        <w:spacing w:after="200" w:line="276" w:lineRule="auto"/>
-        <w:rPr>
-          <w:rFonts w:ascii="Arial" w:eastAsia="Arial" w:hAnsi="Arial" w:cs="Arial"/>
-          <w:sz w:val="24"/>
-          <w:lang w:val="en-US"/>
-        </w:rPr>
-      </w:pPr>
-    </w:p>
-    <w:p>
-      <w:pPr>
-        <w:spacing w:after="200" w:line="276" w:lineRule="auto"/>
-        <w:rPr>
-          <w:rFonts w:ascii="Arial" w:eastAsia="Arial" w:hAnsi="Arial" w:cs="Arial"/>
-          <w:color w:val="0070C0"/>
-          <w:sz w:val="24"/>
-          <w:lang w:val="en-US"/>
-        </w:rPr>
-      </w:pPr>
-      <w:proofErr w:type="spellStart"/>
-      <w:r>
-        <w:rPr>
-          <w:rFonts w:ascii="Arial" w:eastAsia="Arial" w:hAnsi="Arial" w:cs="Arial"/>
-          <w:color w:val="0070C0"/>
-          <w:sz w:val="24"/>
-          <w:lang w:val="en-US"/>
-        </w:rPr>
-        <w:t>Yo</w:t>
-      </w:r>
-      <w:proofErr w:type="spellEnd"/>
-      <w:r>
-        <w:rPr>
-          <w:rFonts w:ascii="Arial" w:eastAsia="Arial" w:hAnsi="Arial" w:cs="Arial"/>
-          <w:color w:val="0070C0"/>
-          <w:sz w:val="24"/>
-          <w:lang w:val="en-US"/>
-        </w:rPr>
-        <w:t>: What time is it?</w:t>
-      </w:r>
-    </w:p>
-    <w:p>
-      <w:pPr>
-        <w:spacing w:after="200" w:line="276" w:lineRule="auto"/>
-        <w:rPr>
-          <w:rFonts w:ascii="Arial" w:eastAsia="Arial" w:hAnsi="Arial" w:cs="Arial"/>
-          <w:sz w:val="24"/>
-          <w:lang w:val="en-US"/>
-        </w:rPr>
-      </w:pPr>
-      <w:proofErr w:type="spellStart"/>
-      <w:r>
-        <w:rPr>
-          <w:rFonts w:ascii="Arial" w:eastAsia="Arial" w:hAnsi="Arial" w:cs="Arial"/>
-          <w:sz w:val="24"/>
-          <w:lang w:val="en-US"/>
-        </w:rPr>
-        <w:t>Essi</w:t>
-      </w:r>
-      <w:proofErr w:type="spellEnd"/>
-      <w:r>
-        <w:rPr>
-          <w:rFonts w:ascii="Arial" w:eastAsia="Arial" w:hAnsi="Arial" w:cs="Arial"/>
-          <w:sz w:val="24"/>
-          <w:lang w:val="en-US"/>
-        </w:rPr>
-        <w:t>: My system tells me the time is 4:50 PM.</w:t>
-      </w:r>
-    </w:p>
-    <w:p>
-      <w:pPr>
-        <w:spacing w:after="200" w:line="276" w:lineRule="auto"/>
-        <w:rPr>
-          <w:rFonts w:ascii="Arial" w:eastAsia="Arial" w:hAnsi="Arial" w:cs="Arial"/>
-          <w:color w:val="0070C0"/>
-          <w:sz w:val="24"/>
-          <w:lang w:val="en-US"/>
-        </w:rPr>
-      </w:pPr>
-      <w:proofErr w:type="spellStart"/>
-      <w:r>
-        <w:rPr>
-          <w:rFonts w:ascii="Arial" w:eastAsia="Arial" w:hAnsi="Arial" w:cs="Arial"/>
-          <w:color w:val="0070C0"/>
-          <w:sz w:val="24"/>
-          <w:lang w:val="en-US"/>
-        </w:rPr>
-        <w:t>Yo</w:t>
-      </w:r>
-      <w:proofErr w:type="spellEnd"/>
-      <w:r>
-        <w:rPr>
-          <w:rFonts w:ascii="Arial" w:eastAsia="Arial" w:hAnsi="Arial" w:cs="Arial"/>
-          <w:color w:val="0070C0"/>
-          <w:sz w:val="24"/>
-          <w:lang w:val="en-US"/>
-        </w:rPr>
-        <w:t>. Can you introduce a vision game?</w:t>
-      </w:r>
-    </w:p>
-    <w:p>
-      <w:pPr>
-        <w:spacing w:after="200" w:line="276" w:lineRule="auto"/>
-        <w:rPr>
-          <w:rFonts w:ascii="Arial" w:eastAsia="Arial" w:hAnsi="Arial" w:cs="Arial"/>
-          <w:sz w:val="24"/>
-          <w:lang w:val="en-US"/>
-        </w:rPr>
-      </w:pPr>
-      <w:proofErr w:type="spellStart"/>
-      <w:r>
-        <w:rPr>
-          <w:rFonts w:ascii="Arial" w:eastAsia="Arial" w:hAnsi="Arial" w:cs="Arial"/>
-          <w:sz w:val="24"/>
-          <w:lang w:val="en-US"/>
-        </w:rPr>
-        <w:t>Essi</w:t>
-      </w:r>
-      <w:proofErr w:type="spellEnd"/>
-      <w:r>
-        <w:rPr>
-          <w:rFonts w:ascii="Arial" w:eastAsia="Arial" w:hAnsi="Arial" w:cs="Arial"/>
-          <w:sz w:val="24"/>
-          <w:lang w:val="en-US"/>
-        </w:rPr>
-        <w:t>: Yay! Let's play. Now, Pay Attention to the screen</w:t>
-      </w:r>
-      <w:r>
-        <w:rPr>
-          <w:rFonts w:ascii="Arial" w:eastAsia="Arial" w:hAnsi="Arial" w:cs="Arial"/>
-          <w:sz w:val="24"/>
-          <w:lang w:val="en-US"/>
-        </w:rPr>
-        <w:t>!</w:t>
-      </w:r>
-      <w:r>
-        <w:rPr>
-          <w:rFonts w:ascii="Arial" w:eastAsia="Arial" w:hAnsi="Arial" w:cs="Arial"/>
-          <w:sz w:val="24"/>
-          <w:lang w:val="en-US"/>
-        </w:rPr>
-        <w:t xml:space="preserve"> What robot do you prefer</w:t>
-      </w:r>
-      <w:r>
-        <w:rPr>
-          <w:rFonts w:ascii="Arial" w:eastAsia="Arial" w:hAnsi="Arial" w:cs="Arial"/>
-          <w:sz w:val="24"/>
-          <w:lang w:val="en-US"/>
-        </w:rPr>
-        <w:t>?</w:t>
-      </w:r>
-      <w:r>
-        <w:rPr>
-          <w:rFonts w:ascii="Arial" w:eastAsia="Arial" w:hAnsi="Arial" w:cs="Arial"/>
-          <w:sz w:val="24"/>
-          <w:lang w:val="en-US"/>
-        </w:rPr>
-        <w:t xml:space="preserve"> Orange</w:t>
-      </w:r>
-      <w:r>
-        <w:rPr>
-          <w:rFonts w:ascii="Arial" w:eastAsia="Arial" w:hAnsi="Arial" w:cs="Arial"/>
-          <w:sz w:val="24"/>
-          <w:lang w:val="en-US"/>
-        </w:rPr>
-        <w:t>?</w:t>
-      </w:r>
-      <w:r>
-        <w:rPr>
-          <w:rFonts w:ascii="Arial" w:eastAsia="Arial" w:hAnsi="Arial" w:cs="Arial"/>
-          <w:sz w:val="24"/>
-          <w:lang w:val="en-US"/>
-        </w:rPr>
-        <w:t xml:space="preserve"> Green</w:t>
-      </w:r>
-      <w:r>
-        <w:rPr>
-          <w:rFonts w:ascii="Arial" w:eastAsia="Arial" w:hAnsi="Arial" w:cs="Arial"/>
-          <w:sz w:val="24"/>
-          <w:lang w:val="en-US"/>
-        </w:rPr>
-        <w:t>?</w:t>
-      </w:r>
-      <w:r>
-        <w:rPr>
-          <w:rFonts w:ascii="Arial" w:eastAsia="Arial" w:hAnsi="Arial" w:cs="Arial"/>
-          <w:sz w:val="24"/>
-          <w:lang w:val="en-US"/>
-        </w:rPr>
-        <w:t xml:space="preserve"> Blue</w:t>
-      </w:r>
-      <w:r>
-        <w:rPr>
-          <w:rFonts w:ascii="Arial" w:eastAsia="Arial" w:hAnsi="Arial" w:cs="Arial"/>
-          <w:sz w:val="24"/>
-          <w:lang w:val="en-US"/>
-        </w:rPr>
-        <w:t>?</w:t>
-      </w:r>
-      <w:r>
-        <w:rPr>
-          <w:rFonts w:ascii="Arial" w:eastAsia="Arial" w:hAnsi="Arial" w:cs="Arial"/>
-          <w:sz w:val="24"/>
-          <w:lang w:val="en-US"/>
-        </w:rPr>
-        <w:t xml:space="preserve"> Red? </w:t>
-      </w:r>
-    </w:p>
-    <w:p>
-      <w:pPr>
-        <w:spacing w:after="200" w:line="276" w:lineRule="auto"/>
-        <w:rPr>
-          <w:rFonts w:ascii="Arial" w:eastAsia="Arial" w:hAnsi="Arial" w:cs="Arial"/>
-          <w:sz w:val="24"/>
-          <w:lang w:val="en-US"/>
-        </w:rPr>
-      </w:pPr>
-      <w:r>
-        <w:rPr>
-          <w:rFonts w:ascii="Arial" w:eastAsia="Arial" w:hAnsi="Arial" w:cs="Arial"/>
-          <w:sz w:val="24"/>
-          <w:lang w:val="en-US"/>
-        </w:rPr>
-        <w:t>Play the game and follow the instructions…</w:t>
-      </w:r>
-    </w:p>
-    <w:p>
-      <w:pPr>
-        <w:spacing w:after="200" w:line="276" w:lineRule="auto"/>
-        <w:rPr>
-          <w:rFonts w:ascii="Arial" w:eastAsia="Arial" w:hAnsi="Arial" w:cs="Arial"/>
-          <w:sz w:val="24"/>
-          <w:lang w:val="en-US"/>
-        </w:rPr>
-      </w:pPr>
-    </w:p>
-    <w:p>
-      <w:pPr>
-        <w:spacing w:after="200" w:line="276" w:lineRule="auto"/>
-        <w:rPr>
-          <w:rFonts w:ascii="Arial" w:eastAsia="Arial" w:hAnsi="Arial" w:cs="Arial"/>
-          <w:sz w:val="24"/>
-        </w:rPr>
-      </w:pPr>
-      <w:r>
-        <w:rPr>
-          <w:rFonts w:ascii="Arial" w:eastAsia="Arial" w:hAnsi="Arial" w:cs="Arial"/>
-          <w:sz w:val="24"/>
-        </w:rPr>
-        <w:t>VIRTUAL AGENT DEMO</w:t>
+          <w:lang w:val="en-US"/>
+        </w:rPr>
+        <w:t>SYSTEM AS VIRTUAL AGENT - WEB</w:t>
       </w:r>
     </w:p>
     <w:p>
@@ -1898,6 +1719,7 @@
           <w:rFonts w:ascii="Arial" w:eastAsia="Arial" w:hAnsi="Arial" w:cs="Arial"/>
           <w:sz w:val="24"/>
         </w:rPr>
+        <w:lastRenderedPageBreak/>
         <w:t>Suggest</w:t>
       </w:r>
       <w:proofErr w:type="spellEnd"/>
@@ -2354,53 +2176,15 @@
     </w:p>
     <w:p>
       <w:pPr>
-        <w:pStyle w:val="Ttulo1"/>
-        <w:rPr>
-          <w:rFonts w:eastAsia="Arial"/>
-          <w:color w:val="0070C0"/>
-          <w:lang w:val="en-US"/>
-        </w:rPr>
-      </w:pPr>
-      <w:hyperlink r:id="rId7" w:history="1">
-        <w:r>
-          <w:rPr>
-            <w:rStyle w:val="Hipervnculo"/>
-            <w:rFonts w:eastAsia="Arial"/>
-            <w:color w:val="0070C0"/>
-            <w:lang w:val="en-US"/>
-          </w:rPr>
-          <w:t xml:space="preserve">PRESENTATION – AI &amp; Machine learning for </w:t>
-        </w:r>
-        <w:proofErr w:type="spellStart"/>
-        <w:r>
-          <w:rPr>
-            <w:rStyle w:val="Hipervnculo"/>
-            <w:rFonts w:eastAsia="Arial"/>
-            <w:color w:val="0070C0"/>
-            <w:lang w:val="en-US"/>
-          </w:rPr>
-          <w:t>Essilor</w:t>
-        </w:r>
-        <w:proofErr w:type="spellEnd"/>
-      </w:hyperlink>
-      <w:r>
-        <w:rPr>
-          <w:rFonts w:eastAsia="Arial"/>
-          <w:color w:val="0070C0"/>
-          <w:lang w:val="en-US"/>
-        </w:rPr>
-        <w:t xml:space="preserve"> Step 3</w:t>
-      </w:r>
-    </w:p>
-    <w:p>
-      <w:pPr>
-        <w:spacing w:after="200" w:line="276" w:lineRule="auto"/>
-        <w:rPr>
-          <w:rFonts w:ascii="Arial" w:eastAsia="Arial" w:hAnsi="Arial" w:cs="Arial"/>
-          <w:sz w:val="24"/>
-          <w:lang w:val="en-US"/>
-        </w:rPr>
-      </w:pPr>
+        <w:spacing w:after="200" w:line="276" w:lineRule="auto"/>
+        <w:rPr>
+          <w:rFonts w:ascii="Arial" w:eastAsia="Arial" w:hAnsi="Arial" w:cs="Arial"/>
+          <w:sz w:val="24"/>
+          <w:lang w:val="en-US"/>
+        </w:rPr>
+      </w:pPr>
+      <w:bookmarkStart w:id="0" w:name="_GoBack"/>
+      <w:bookmarkEnd w:id="0"/>
     </w:p>
     <w:sectPr>
       <w:pgSz w:w="11906" w:h="16838"/>

</xml_diff>